<commit_message>
fixed facade sequence diagram:
</commit_message>
<xml_diff>
--- a/A23 Ex02 ErezCohen 316098219 ChenBerger 207709809/A23 Ex02 ErezCohen 316098219 ChenBerger 207709809.docx
+++ b/A23 Ex02 ErezCohen 316098219 ChenBerger 207709809/A23 Ex02 ErezCohen 316098219 ChenBerger 207709809.docx
@@ -1,13 +1,10 @@
 
 <file path=word/document.xml><?xml version="1.0" encoding="utf-8"?>
-<w:document xmlns:wpc="http://schemas.microsoft.com/office/word/2010/wordprocessingCanvas" xmlns:cx="http://schemas.microsoft.com/office/drawing/2014/chartex" xmlns:cx1="http://schemas.microsoft.com/office/drawing/2015/9/8/chartex" xmlns:cx2="http://schemas.microsoft.com/office/drawing/2015/10/21/chartex" xmlns:cx3="http://schemas.microsoft.com/office/drawing/2016/5/9/chartex" xmlns:cx4="http://schemas.microsoft.com/office/drawing/2016/5/10/chartex" xmlns:cx5="http://schemas.microsoft.com/office/drawing/2016/5/11/chartex" xmlns:cx6="http://schemas.microsoft.com/office/drawing/2016/5/12/chartex" xmlns:cx7="http://schemas.microsoft.com/office/drawing/2016/5/13/chartex" xmlns:cx8="http://schemas.microsoft.com/office/drawing/2016/5/14/chartex" xmlns:mc="http://schemas.openxmlformats.org/markup-compatibility/2006" xmlns:aink="http://schemas.microsoft.com/office/drawing/2016/ink" xmlns:am3d="http://schemas.microsoft.com/office/drawing/2017/model3d" xmlns:o="urn:schemas-microsoft-com:office:office" xmlns:oel="http://schemas.microsoft.com/office/2019/extlst" xmlns:r="http://schemas.openxmlformats.org/officeDocument/2006/relationships" xmlns:m="http://schemas.openxmlformats.org/officeDocument/2006/math" xmlns:v="urn:schemas-microsoft-com:vml" xmlns:wp14="http://schemas.microsoft.com/office/word/2010/wordprocessingDrawing" xmlns:wp="http://schemas.openxmlformats.org/drawingml/2006/wordprocessingDrawing" xmlns:w10="urn:schemas-microsoft-com:office:word" xmlns:w="http://schemas.openxmlformats.org/wordprocessingml/2006/main" xmlns:w14="http://schemas.microsoft.com/office/word/2010/wordml" xmlns:w15="http://schemas.microsoft.com/office/word/2012/wordml" xmlns:w16cex="http://schemas.microsoft.com/office/word/2018/wordml/cex" xmlns:w16cid="http://schemas.microsoft.com/office/word/2016/wordml/cid" xmlns:w16="http://schemas.microsoft.com/office/word/2018/wordml" xmlns:w16sdtdh="http://schemas.microsoft.com/office/word/2020/wordml/sdtdatahash" xmlns:w16se="http://schemas.microsoft.com/office/word/2015/wordml/symex" xmlns:wpg="http://schemas.microsoft.com/office/word/2010/wordprocessingGroup" xmlns:wpi="http://schemas.microsoft.com/office/word/2010/wordprocessingInk" xmlns:wne="http://schemas.microsoft.com/office/word/2006/wordml" xmlns:wps="http://schemas.microsoft.com/office/word/2010/wordprocessingShape" mc:Ignorable="w14 w15 w16se w16cid w16 w16cex w16sdtdh wp14">
+<w:document xmlns:wpc="http://schemas.microsoft.com/office/word/2010/wordprocessingCanvas" xmlns:mc="http://schemas.openxmlformats.org/markup-compatibility/2006" xmlns:o="urn:schemas-microsoft-com:office:office" xmlns:r="http://schemas.openxmlformats.org/officeDocument/2006/relationships" xmlns:m="http://schemas.openxmlformats.org/officeDocument/2006/math" xmlns:v="urn:schemas-microsoft-com:vml" xmlns:wp14="http://schemas.microsoft.com/office/word/2010/wordprocessingDrawing" xmlns:wp="http://schemas.openxmlformats.org/drawingml/2006/wordprocessingDrawing" xmlns:w10="urn:schemas-microsoft-com:office:word" xmlns:w="http://schemas.openxmlformats.org/wordprocessingml/2006/main" xmlns:w14="http://schemas.microsoft.com/office/word/2010/wordml" xmlns:wpg="http://schemas.microsoft.com/office/word/2010/wordprocessingGroup" xmlns:wpi="http://schemas.microsoft.com/office/word/2010/wordprocessingInk" xmlns:wne="http://schemas.microsoft.com/office/word/2006/wordml" xmlns:wps="http://schemas.microsoft.com/office/word/2010/wordprocessingShape" mc:Ignorable="w14 wp14">
   <w:body>
     <w:p>
       <w:pPr>
         <w:pStyle w:val="3"/>
-        <w:rPr>
-          <w:rFonts w:hint="cs"/>
-        </w:rPr>
       </w:pPr>
     </w:p>
     <w:p>
@@ -481,11 +478,33 @@
         </w:rPr>
         <w:t xml:space="preserve">המחלקה </w:t>
       </w:r>
+      <w:r>
+        <w:t xml:space="preserve"> </w:t>
+      </w:r>
       <w:proofErr w:type="spellStart"/>
       <w:r>
         <w:t>LogicManager</w:t>
       </w:r>
       <w:proofErr w:type="spellEnd"/>
+      <w:r>
+        <w:rPr>
+          <w:rFonts w:hint="cs"/>
+          <w:rtl/>
+        </w:rPr>
+        <w:t xml:space="preserve">(ניתן למצוא בקוד תחת </w:t>
+      </w:r>
+      <w:proofErr w:type="spellStart"/>
+      <w:r>
+        <w:t>LogicManager.cs</w:t>
+      </w:r>
+      <w:proofErr w:type="spellEnd"/>
+      <w:r>
+        <w:rPr>
+          <w:rFonts w:hint="cs"/>
+          <w:rtl/>
+        </w:rPr>
+        <w:t>)</w:t>
+      </w:r>
       <w:r>
         <w:rPr>
           <w:rtl/>
@@ -709,209 +728,6 @@
             <wp:extent cx="5274310" cy="2751920"/>
             <wp:effectExtent l="0" t="0" r="2540" b="0"/>
             <wp:docPr id="12" name="תמונה 12"/>
-            <wp:cNvGraphicFramePr>
-              <a:graphicFrameLocks xmlns:a="http://schemas.openxmlformats.org/drawingml/2006/main" noChangeAspect="1"/>
-            </wp:cNvGraphicFramePr>
-            <a:graphic xmlns:a="http://schemas.openxmlformats.org/drawingml/2006/main">
-              <a:graphicData uri="http://schemas.openxmlformats.org/drawingml/2006/picture">
-                <pic:pic xmlns:pic="http://schemas.openxmlformats.org/drawingml/2006/picture">
-                  <pic:nvPicPr>
-                    <pic:cNvPr id="0" name=""/>
-                    <pic:cNvPicPr/>
-                  </pic:nvPicPr>
-                  <pic:blipFill>
-                    <a:blip r:embed="rId9"/>
-                    <a:stretch>
-                      <a:fillRect/>
-                    </a:stretch>
-                  </pic:blipFill>
-                  <pic:spPr>
-                    <a:xfrm>
-                      <a:off x="0" y="0"/>
-                      <a:ext cx="5274310" cy="2751920"/>
-                    </a:xfrm>
-                    <a:prstGeom prst="rect">
-                      <a:avLst/>
-                    </a:prstGeom>
-                  </pic:spPr>
-                </pic:pic>
-              </a:graphicData>
-            </a:graphic>
-          </wp:inline>
-        </w:drawing>
-      </w:r>
-    </w:p>
-    <w:p>
-      <w:pPr>
-        <w:spacing w:after="0" w:line="240" w:lineRule="auto"/>
-        <w:ind w:right="720"/>
-      </w:pPr>
-    </w:p>
-    <w:p>
-      <w:pPr>
-        <w:spacing w:after="0" w:line="240" w:lineRule="auto"/>
-        <w:ind w:right="720"/>
-        <w:rPr>
-          <w:rtl/>
-        </w:rPr>
-      </w:pPr>
-      <w:r>
-        <w:rPr>
-          <w:rFonts w:hint="cs"/>
-          <w:rtl/>
-        </w:rPr>
-        <w:t xml:space="preserve">הערה: בדיאגרמה הנ"ל אנו מראים מקרה אחד של שימוש </w:t>
-      </w:r>
-      <w:proofErr w:type="spellStart"/>
-      <w:r>
-        <w:rPr>
-          <w:rFonts w:hint="cs"/>
-          <w:rtl/>
-        </w:rPr>
-        <w:t>בסינגלטון</w:t>
-      </w:r>
-      <w:proofErr w:type="spellEnd"/>
-      <w:r>
-        <w:rPr>
-          <w:rFonts w:hint="cs"/>
-          <w:rtl/>
-        </w:rPr>
-        <w:t xml:space="preserve"> במערכת שלנו אך ישנם 3 רכיבים שמשתמשים </w:t>
-      </w:r>
-      <w:proofErr w:type="spellStart"/>
-      <w:r>
-        <w:rPr>
-          <w:rFonts w:hint="cs"/>
-          <w:rtl/>
-        </w:rPr>
-        <w:t>בסינגלטון</w:t>
-      </w:r>
-      <w:proofErr w:type="spellEnd"/>
-      <w:r>
-        <w:rPr>
-          <w:rFonts w:hint="cs"/>
-          <w:rtl/>
-        </w:rPr>
-        <w:t xml:space="preserve"> הנ"ל והם מוצגים ב </w:t>
-      </w:r>
-      <w:r>
-        <w:rPr>
-          <w:rtl/>
-        </w:rPr>
-        <w:t>–</w:t>
-      </w:r>
-      <w:r>
-        <w:rPr>
-          <w:rFonts w:hint="cs"/>
-          <w:rtl/>
-        </w:rPr>
-        <w:t xml:space="preserve"> </w:t>
-      </w:r>
-      <w:r>
-        <w:t>class diagram</w:t>
-      </w:r>
-      <w:r>
-        <w:rPr>
-          <w:rFonts w:hint="cs"/>
-          <w:rtl/>
-        </w:rPr>
-        <w:t>.</w:t>
-      </w:r>
-    </w:p>
-    <w:p>
-      <w:pPr>
-        <w:spacing w:after="0" w:line="240" w:lineRule="auto"/>
-        <w:ind w:right="720"/>
-        <w:rPr>
-          <w:rtl/>
-        </w:rPr>
-      </w:pPr>
-    </w:p>
-    <w:p>
-      <w:pPr>
-        <w:spacing w:after="0" w:line="240" w:lineRule="auto"/>
-        <w:ind w:right="720"/>
-      </w:pPr>
-    </w:p>
-    <w:p>
-      <w:pPr>
-        <w:spacing w:after="0" w:line="240" w:lineRule="auto"/>
-        <w:ind w:right="720"/>
-      </w:pPr>
-    </w:p>
-    <w:p>
-      <w:pPr>
-        <w:spacing w:after="0" w:line="240" w:lineRule="auto"/>
-        <w:ind w:right="720"/>
-      </w:pPr>
-    </w:p>
-    <w:p>
-      <w:pPr>
-        <w:spacing w:after="0" w:line="240" w:lineRule="auto"/>
-        <w:ind w:right="720"/>
-        <w:rPr>
-          <w:rtl/>
-        </w:rPr>
-      </w:pPr>
-    </w:p>
-    <w:p>
-      <w:pPr>
-        <w:numPr>
-          <w:ilvl w:val="0"/>
-          <w:numId w:val="13"/>
-        </w:numPr>
-        <w:spacing w:after="0" w:line="240" w:lineRule="auto"/>
-        <w:rPr>
-          <w:rtl/>
-        </w:rPr>
-      </w:pPr>
-      <w:r>
-        <w:t>Class Diagram</w:t>
-      </w:r>
-      <w:r>
-        <w:rPr>
-          <w:rtl/>
-        </w:rPr>
-        <w:tab/>
-      </w:r>
-    </w:p>
-    <w:p>
-      <w:pPr>
-        <w:spacing w:after="0" w:line="240" w:lineRule="auto"/>
-        <w:ind w:right="720"/>
-        <w:rPr>
-          <w:rtl/>
-        </w:rPr>
-      </w:pPr>
-    </w:p>
-    <w:p>
-      <w:pPr>
-        <w:spacing w:after="0" w:line="240" w:lineRule="auto"/>
-        <w:ind w:right="720"/>
-        <w:rPr>
-          <w:rtl/>
-        </w:rPr>
-      </w:pPr>
-    </w:p>
-    <w:p>
-      <w:pPr>
-        <w:spacing w:after="0" w:line="240" w:lineRule="auto"/>
-        <w:ind w:right="720"/>
-        <w:rPr>
-          <w:rtl/>
-        </w:rPr>
-      </w:pPr>
-      <w:r>
-        <w:rPr>
-          <w:rFonts w:cs="Arial"/>
-          <w:noProof/>
-          <w:rtl/>
-        </w:rPr>
-        <w:drawing>
-          <wp:inline distT="0" distB="0" distL="0" distR="0" wp14:anchorId="78EC4B4E" wp14:editId="1C615BE1">
-            <wp:extent cx="5274310" cy="2814186"/>
-            <wp:effectExtent l="0" t="0" r="2540" b="5715"/>
-            <wp:docPr id="6" name="תמונה 6"/>
             <wp:cNvGraphicFramePr>
               <a:graphicFrameLocks xmlns:a="http://schemas.openxmlformats.org/drawingml/2006/main" noChangeAspect="1"/>
             </wp:cNvGraphicFramePr>
@@ -931,6 +747,209 @@
                   <pic:spPr>
                     <a:xfrm>
                       <a:off x="0" y="0"/>
+                      <a:ext cx="5274310" cy="2751920"/>
+                    </a:xfrm>
+                    <a:prstGeom prst="rect">
+                      <a:avLst/>
+                    </a:prstGeom>
+                  </pic:spPr>
+                </pic:pic>
+              </a:graphicData>
+            </a:graphic>
+          </wp:inline>
+        </w:drawing>
+      </w:r>
+    </w:p>
+    <w:p>
+      <w:pPr>
+        <w:spacing w:after="0" w:line="240" w:lineRule="auto"/>
+        <w:ind w:right="720"/>
+      </w:pPr>
+    </w:p>
+    <w:p>
+      <w:pPr>
+        <w:spacing w:after="0" w:line="240" w:lineRule="auto"/>
+        <w:ind w:right="720"/>
+        <w:rPr>
+          <w:rtl/>
+        </w:rPr>
+      </w:pPr>
+      <w:r>
+        <w:rPr>
+          <w:rFonts w:hint="cs"/>
+          <w:rtl/>
+        </w:rPr>
+        <w:t xml:space="preserve">הערה: בדיאגרמה הנ"ל אנו מראים מקרה אחד של שימוש </w:t>
+      </w:r>
+      <w:proofErr w:type="spellStart"/>
+      <w:r>
+        <w:rPr>
+          <w:rFonts w:hint="cs"/>
+          <w:rtl/>
+        </w:rPr>
+        <w:t>בסינגלטון</w:t>
+      </w:r>
+      <w:proofErr w:type="spellEnd"/>
+      <w:r>
+        <w:rPr>
+          <w:rFonts w:hint="cs"/>
+          <w:rtl/>
+        </w:rPr>
+        <w:t xml:space="preserve"> במערכת שלנו אך ישנם 3 רכיבים שמשתמשים </w:t>
+      </w:r>
+      <w:proofErr w:type="spellStart"/>
+      <w:r>
+        <w:rPr>
+          <w:rFonts w:hint="cs"/>
+          <w:rtl/>
+        </w:rPr>
+        <w:t>בסינגלטון</w:t>
+      </w:r>
+      <w:proofErr w:type="spellEnd"/>
+      <w:r>
+        <w:rPr>
+          <w:rFonts w:hint="cs"/>
+          <w:rtl/>
+        </w:rPr>
+        <w:t xml:space="preserve"> הנ"ל והם מוצגים ב </w:t>
+      </w:r>
+      <w:r>
+        <w:rPr>
+          <w:rtl/>
+        </w:rPr>
+        <w:t>–</w:t>
+      </w:r>
+      <w:r>
+        <w:rPr>
+          <w:rFonts w:hint="cs"/>
+          <w:rtl/>
+        </w:rPr>
+        <w:t xml:space="preserve"> </w:t>
+      </w:r>
+      <w:r>
+        <w:t>class diagram</w:t>
+      </w:r>
+      <w:r>
+        <w:rPr>
+          <w:rFonts w:hint="cs"/>
+          <w:rtl/>
+        </w:rPr>
+        <w:t>.</w:t>
+      </w:r>
+    </w:p>
+    <w:p>
+      <w:pPr>
+        <w:spacing w:after="0" w:line="240" w:lineRule="auto"/>
+        <w:ind w:right="720"/>
+        <w:rPr>
+          <w:rtl/>
+        </w:rPr>
+      </w:pPr>
+    </w:p>
+    <w:p>
+      <w:pPr>
+        <w:spacing w:after="0" w:line="240" w:lineRule="auto"/>
+        <w:ind w:right="720"/>
+      </w:pPr>
+    </w:p>
+    <w:p>
+      <w:pPr>
+        <w:spacing w:after="0" w:line="240" w:lineRule="auto"/>
+        <w:ind w:right="720"/>
+      </w:pPr>
+    </w:p>
+    <w:p>
+      <w:pPr>
+        <w:spacing w:after="0" w:line="240" w:lineRule="auto"/>
+        <w:ind w:right="720"/>
+      </w:pPr>
+    </w:p>
+    <w:p>
+      <w:pPr>
+        <w:spacing w:after="0" w:line="240" w:lineRule="auto"/>
+        <w:ind w:right="720"/>
+        <w:rPr>
+          <w:rtl/>
+        </w:rPr>
+      </w:pPr>
+    </w:p>
+    <w:p>
+      <w:pPr>
+        <w:numPr>
+          <w:ilvl w:val="0"/>
+          <w:numId w:val="13"/>
+        </w:numPr>
+        <w:spacing w:after="0" w:line="240" w:lineRule="auto"/>
+        <w:rPr>
+          <w:rtl/>
+        </w:rPr>
+      </w:pPr>
+      <w:r>
+        <w:t>Class Diagram</w:t>
+      </w:r>
+      <w:r>
+        <w:rPr>
+          <w:rtl/>
+        </w:rPr>
+        <w:tab/>
+      </w:r>
+    </w:p>
+    <w:p>
+      <w:pPr>
+        <w:spacing w:after="0" w:line="240" w:lineRule="auto"/>
+        <w:ind w:right="720"/>
+        <w:rPr>
+          <w:rtl/>
+        </w:rPr>
+      </w:pPr>
+    </w:p>
+    <w:p>
+      <w:pPr>
+        <w:spacing w:after="0" w:line="240" w:lineRule="auto"/>
+        <w:ind w:right="720"/>
+        <w:rPr>
+          <w:rtl/>
+        </w:rPr>
+      </w:pPr>
+    </w:p>
+    <w:p>
+      <w:pPr>
+        <w:spacing w:after="0" w:line="240" w:lineRule="auto"/>
+        <w:ind w:right="720"/>
+        <w:rPr>
+          <w:rtl/>
+        </w:rPr>
+      </w:pPr>
+      <w:r>
+        <w:rPr>
+          <w:rFonts w:cs="Arial"/>
+          <w:noProof/>
+          <w:rtl/>
+        </w:rPr>
+        <w:drawing>
+          <wp:inline distT="0" distB="0" distL="0" distR="0" wp14:anchorId="78EC4B4E" wp14:editId="1C615BE1">
+            <wp:extent cx="5274310" cy="2814186"/>
+            <wp:effectExtent l="0" t="0" r="2540" b="5715"/>
+            <wp:docPr id="6" name="תמונה 6"/>
+            <wp:cNvGraphicFramePr>
+              <a:graphicFrameLocks xmlns:a="http://schemas.openxmlformats.org/drawingml/2006/main" noChangeAspect="1"/>
+            </wp:cNvGraphicFramePr>
+            <a:graphic xmlns:a="http://schemas.openxmlformats.org/drawingml/2006/main">
+              <a:graphicData uri="http://schemas.openxmlformats.org/drawingml/2006/picture">
+                <pic:pic xmlns:pic="http://schemas.openxmlformats.org/drawingml/2006/picture">
+                  <pic:nvPicPr>
+                    <pic:cNvPr id="0" name=""/>
+                    <pic:cNvPicPr/>
+                  </pic:nvPicPr>
+                  <pic:blipFill>
+                    <a:blip r:embed="rId11"/>
+                    <a:stretch>
+                      <a:fillRect/>
+                    </a:stretch>
+                  </pic:blipFill>
+                  <pic:spPr>
+                    <a:xfrm>
+                      <a:off x="0" y="0"/>
                       <a:ext cx="5274310" cy="2814186"/>
                     </a:xfrm>
                     <a:prstGeom prst="rect">
@@ -2114,7 +2133,15 @@
       </w:r>
       <w:proofErr w:type="spellEnd"/>
       <w:r>
-        <w:t xml:space="preserve">, EventItem, </w:t>
+        <w:t xml:space="preserve">, </w:t>
+      </w:r>
+      <w:proofErr w:type="spellStart"/>
+      <w:r>
+        <w:t>EventItem</w:t>
+      </w:r>
+      <w:proofErr w:type="spellEnd"/>
+      <w:r>
+        <w:t xml:space="preserve">, </w:t>
       </w:r>
       <w:proofErr w:type="spellStart"/>
       <w:r>
@@ -2204,7 +2231,7 @@
                     </pic:cNvPicPr>
                   </pic:nvPicPr>
                   <pic:blipFill>
-                    <a:blip r:embed="rId11">
+                    <a:blip r:embed="rId12">
                       <a:extLst>
                         <a:ext uri="{28A0092B-C50C-407E-A947-70E740481C1C}">
                           <a14:useLocalDpi xmlns:a14="http://schemas.microsoft.com/office/drawing/2010/main" val="0"/>
@@ -2331,7 +2358,7 @@
                     </pic:cNvPicPr>
                   </pic:nvPicPr>
                   <pic:blipFill>
-                    <a:blip r:embed="rId12" cstate="print">
+                    <a:blip r:embed="rId13" cstate="print">
                       <a:extLst>
                         <a:ext uri="{28A0092B-C50C-407E-A947-70E740481C1C}">
                           <a14:useLocalDpi xmlns:a14="http://schemas.microsoft.com/office/drawing/2010/main" val="0"/>
@@ -3258,20 +3285,23 @@
         <w:spacing w:after="0" w:line="240" w:lineRule="auto"/>
         <w:ind w:right="720"/>
         <w:rPr>
-          <w:rtl/>
-        </w:rPr>
-      </w:pPr>
+          <w:rFonts w:hint="cs"/>
+          <w:rtl/>
+        </w:rPr>
+      </w:pPr>
+      <w:bookmarkStart w:id="0" w:name="_GoBack"/>
+      <w:bookmarkEnd w:id="0"/>
       <w:r>
         <w:rPr>
           <w:rFonts w:cs="Arial"/>
-          <w:noProof/>
-          <w:rtl/>
-        </w:rPr>
+          <w:rtl/>
+        </w:rPr>
+        <w:lastRenderedPageBreak/>
         <w:drawing>
-          <wp:inline distT="0" distB="0" distL="0" distR="0" wp14:anchorId="5DFAD877" wp14:editId="489C4DC0">
-            <wp:extent cx="5274310" cy="3225021"/>
+          <wp:inline distT="0" distB="0" distL="0" distR="0" wp14:anchorId="59D618A9" wp14:editId="6A6ADD8E">
+            <wp:extent cx="5274310" cy="4172443"/>
             <wp:effectExtent l="0" t="0" r="2540" b="0"/>
-            <wp:docPr id="10" name="תמונה 10"/>
+            <wp:docPr id="7" name="תמונה 7"/>
             <wp:cNvGraphicFramePr>
               <a:graphicFrameLocks xmlns:a="http://schemas.openxmlformats.org/drawingml/2006/main" noChangeAspect="1"/>
             </wp:cNvGraphicFramePr>
@@ -3283,7 +3313,7 @@
                     <pic:cNvPicPr/>
                   </pic:nvPicPr>
                   <pic:blipFill>
-                    <a:blip r:embed="rId13"/>
+                    <a:blip r:embed="rId14"/>
                     <a:stretch>
                       <a:fillRect/>
                     </a:stretch>
@@ -3291,7 +3321,7 @@
                   <pic:spPr>
                     <a:xfrm>
                       <a:off x="0" y="0"/>
-                      <a:ext cx="5274310" cy="3225021"/>
+                      <a:ext cx="5274310" cy="4172443"/>
                     </a:xfrm>
                     <a:prstGeom prst="rect">
                       <a:avLst/>
@@ -3317,14 +3347,7 @@
           <w:rFonts w:hint="cs"/>
           <w:rtl/>
         </w:rPr>
-        <w:t>הערה: בדיאגרמה הנ"ל אנו מראים מקרה אחד של שימוש ב</w:t>
-      </w:r>
-      <w:r>
-        <w:rPr>
-          <w:rFonts w:hint="cs"/>
-          <w:rtl/>
-        </w:rPr>
-        <w:t xml:space="preserve"> - </w:t>
+        <w:t xml:space="preserve">הערה: בדיאגרמה הנ"ל אנו מראים מקרה אחד של שימוש ב - </w:t>
       </w:r>
       <w:r>
         <w:t>facade</w:t>
@@ -3334,14 +3357,7 @@
           <w:rFonts w:hint="cs"/>
           <w:rtl/>
         </w:rPr>
-        <w:t xml:space="preserve"> במערכת שלנו אך ישנם 3 רכיבים שמ</w:t>
-      </w:r>
-      <w:r>
-        <w:rPr>
-          <w:rFonts w:hint="cs"/>
-          <w:rtl/>
-        </w:rPr>
-        <w:t xml:space="preserve">משים את ה- </w:t>
+        <w:t xml:space="preserve"> במערכת שלנו אך ישנם 3 רכיבים שממשים את ה- </w:t>
       </w:r>
       <w:r>
         <w:t>design pattern</w:t>
@@ -3351,14 +3367,7 @@
           <w:rFonts w:hint="cs"/>
           <w:rtl/>
         </w:rPr>
-        <w:t xml:space="preserve"> </w:t>
-      </w:r>
-      <w:r>
-        <w:rPr>
-          <w:rFonts w:hint="cs"/>
-          <w:rtl/>
-        </w:rPr>
-        <w:t xml:space="preserve">הנ"ל והם מוצגים ב </w:t>
+        <w:t xml:space="preserve"> הנ"ל והם מוצגים ב </w:t>
       </w:r>
       <w:r>
         <w:rPr>
@@ -3454,7 +3463,7 @@
                     </pic:cNvPicPr>
                   </pic:nvPicPr>
                   <pic:blipFill>
-                    <a:blip r:embed="rId14" cstate="print">
+                    <a:blip r:embed="rId15" cstate="print">
                       <a:extLst>
                         <a:ext uri="{28A0092B-C50C-407E-A947-70E740481C1C}">
                           <a14:useLocalDpi xmlns:a14="http://schemas.microsoft.com/office/drawing/2010/main" val="0"/>
@@ -4405,6 +4414,7 @@
           <w:rFonts w:hint="cs"/>
           <w:rtl/>
         </w:rPr>
+        <w:lastRenderedPageBreak/>
         <w:t>באפליקצייה</w:t>
       </w:r>
       <w:proofErr w:type="spellEnd"/>
@@ -4586,8 +4596,8 @@
       </w:r>
     </w:p>
     <w:sectPr>
-      <w:headerReference w:type="default" r:id="rId15"/>
-      <w:footerReference w:type="default" r:id="rId16"/>
+      <w:headerReference w:type="default" r:id="rId16"/>
+      <w:footerReference w:type="default" r:id="rId17"/>
       <w:pgSz w:w="11906" w:h="16838"/>
       <w:pgMar w:top="825" w:right="1800" w:bottom="426" w:left="1800" w:header="142" w:footer="271" w:gutter="0"/>
       <w:cols w:space="708"/>
@@ -4600,7 +4610,7 @@
 </file>
 
 <file path=word/endnotes.xml><?xml version="1.0" encoding="utf-8"?>
-<w:endnotes xmlns:wpc="http://schemas.microsoft.com/office/word/2010/wordprocessingCanvas" xmlns:cx="http://schemas.microsoft.com/office/drawing/2014/chartex" xmlns:cx1="http://schemas.microsoft.com/office/drawing/2015/9/8/chartex" xmlns:cx2="http://schemas.microsoft.com/office/drawing/2015/10/21/chartex" xmlns:cx3="http://schemas.microsoft.com/office/drawing/2016/5/9/chartex" xmlns:cx4="http://schemas.microsoft.com/office/drawing/2016/5/10/chartex" xmlns:cx5="http://schemas.microsoft.com/office/drawing/2016/5/11/chartex" xmlns:cx6="http://schemas.microsoft.com/office/drawing/2016/5/12/chartex" xmlns:cx7="http://schemas.microsoft.com/office/drawing/2016/5/13/chartex" xmlns:cx8="http://schemas.microsoft.com/office/drawing/2016/5/14/chartex" xmlns:mc="http://schemas.openxmlformats.org/markup-compatibility/2006" xmlns:aink="http://schemas.microsoft.com/office/drawing/2016/ink" xmlns:am3d="http://schemas.microsoft.com/office/drawing/2017/model3d" xmlns:o="urn:schemas-microsoft-com:office:office" xmlns:oel="http://schemas.microsoft.com/office/2019/extlst" xmlns:r="http://schemas.openxmlformats.org/officeDocument/2006/relationships" xmlns:m="http://schemas.openxmlformats.org/officeDocument/2006/math" xmlns:v="urn:schemas-microsoft-com:vml" xmlns:wp14="http://schemas.microsoft.com/office/word/2010/wordprocessingDrawing" xmlns:wp="http://schemas.openxmlformats.org/drawingml/2006/wordprocessingDrawing" xmlns:w10="urn:schemas-microsoft-com:office:word" xmlns:w="http://schemas.openxmlformats.org/wordprocessingml/2006/main" xmlns:w14="http://schemas.microsoft.com/office/word/2010/wordml" xmlns:w15="http://schemas.microsoft.com/office/word/2012/wordml" xmlns:w16cex="http://schemas.microsoft.com/office/word/2018/wordml/cex" xmlns:w16cid="http://schemas.microsoft.com/office/word/2016/wordml/cid" xmlns:w16="http://schemas.microsoft.com/office/word/2018/wordml" xmlns:w16sdtdh="http://schemas.microsoft.com/office/word/2020/wordml/sdtdatahash" xmlns:w16se="http://schemas.microsoft.com/office/word/2015/wordml/symex" xmlns:wpg="http://schemas.microsoft.com/office/word/2010/wordprocessingGroup" xmlns:wpi="http://schemas.microsoft.com/office/word/2010/wordprocessingInk" xmlns:wne="http://schemas.microsoft.com/office/word/2006/wordml" xmlns:wps="http://schemas.microsoft.com/office/word/2010/wordprocessingShape" mc:Ignorable="w14 w15 w16se w16cid w16 w16cex w16sdtdh wp14">
+<w:endnotes xmlns:wpc="http://schemas.microsoft.com/office/word/2010/wordprocessingCanvas" xmlns:mc="http://schemas.openxmlformats.org/markup-compatibility/2006" xmlns:o="urn:schemas-microsoft-com:office:office" xmlns:r="http://schemas.openxmlformats.org/officeDocument/2006/relationships" xmlns:m="http://schemas.openxmlformats.org/officeDocument/2006/math" xmlns:v="urn:schemas-microsoft-com:vml" xmlns:wp14="http://schemas.microsoft.com/office/word/2010/wordprocessingDrawing" xmlns:wp="http://schemas.openxmlformats.org/drawingml/2006/wordprocessingDrawing" xmlns:w10="urn:schemas-microsoft-com:office:word" xmlns:w="http://schemas.openxmlformats.org/wordprocessingml/2006/main" xmlns:w14="http://schemas.microsoft.com/office/word/2010/wordml" xmlns:wpg="http://schemas.microsoft.com/office/word/2010/wordprocessingGroup" xmlns:wpi="http://schemas.microsoft.com/office/word/2010/wordprocessingInk" xmlns:wne="http://schemas.microsoft.com/office/word/2006/wordml" xmlns:wps="http://schemas.microsoft.com/office/word/2010/wordprocessingShape" mc:Ignorable="w14 wp14">
   <w:endnote w:type="separator" w:id="-1">
     <w:p>
       <w:pPr>
@@ -4625,7 +4635,7 @@
 </file>
 
 <file path=word/footer1.xml><?xml version="1.0" encoding="utf-8"?>
-<w:ftr xmlns:wpc="http://schemas.microsoft.com/office/word/2010/wordprocessingCanvas" xmlns:cx="http://schemas.microsoft.com/office/drawing/2014/chartex" xmlns:cx1="http://schemas.microsoft.com/office/drawing/2015/9/8/chartex" xmlns:cx2="http://schemas.microsoft.com/office/drawing/2015/10/21/chartex" xmlns:cx3="http://schemas.microsoft.com/office/drawing/2016/5/9/chartex" xmlns:cx4="http://schemas.microsoft.com/office/drawing/2016/5/10/chartex" xmlns:cx5="http://schemas.microsoft.com/office/drawing/2016/5/11/chartex" xmlns:cx6="http://schemas.microsoft.com/office/drawing/2016/5/12/chartex" xmlns:cx7="http://schemas.microsoft.com/office/drawing/2016/5/13/chartex" xmlns:cx8="http://schemas.microsoft.com/office/drawing/2016/5/14/chartex" xmlns:mc="http://schemas.openxmlformats.org/markup-compatibility/2006" xmlns:aink="http://schemas.microsoft.com/office/drawing/2016/ink" xmlns:am3d="http://schemas.microsoft.com/office/drawing/2017/model3d" xmlns:o="urn:schemas-microsoft-com:office:office" xmlns:oel="http://schemas.microsoft.com/office/2019/extlst" xmlns:r="http://schemas.openxmlformats.org/officeDocument/2006/relationships" xmlns:m="http://schemas.openxmlformats.org/officeDocument/2006/math" xmlns:v="urn:schemas-microsoft-com:vml" xmlns:wp14="http://schemas.microsoft.com/office/word/2010/wordprocessingDrawing" xmlns:wp="http://schemas.openxmlformats.org/drawingml/2006/wordprocessingDrawing" xmlns:w10="urn:schemas-microsoft-com:office:word" xmlns:w="http://schemas.openxmlformats.org/wordprocessingml/2006/main" xmlns:w14="http://schemas.microsoft.com/office/word/2010/wordml" xmlns:w15="http://schemas.microsoft.com/office/word/2012/wordml" xmlns:w16cex="http://schemas.microsoft.com/office/word/2018/wordml/cex" xmlns:w16cid="http://schemas.microsoft.com/office/word/2016/wordml/cid" xmlns:w16="http://schemas.microsoft.com/office/word/2018/wordml" xmlns:w16sdtdh="http://schemas.microsoft.com/office/word/2020/wordml/sdtdatahash" xmlns:w16se="http://schemas.microsoft.com/office/word/2015/wordml/symex" xmlns:wpg="http://schemas.microsoft.com/office/word/2010/wordprocessingGroup" xmlns:wpi="http://schemas.microsoft.com/office/word/2010/wordprocessingInk" xmlns:wne="http://schemas.microsoft.com/office/word/2006/wordml" xmlns:wps="http://schemas.microsoft.com/office/word/2010/wordprocessingShape" mc:Ignorable="w14 w15 w16se w16cid w16 w16cex w16sdtdh wp14">
+<w:ftr xmlns:wpc="http://schemas.microsoft.com/office/word/2010/wordprocessingCanvas" xmlns:mc="http://schemas.openxmlformats.org/markup-compatibility/2006" xmlns:o="urn:schemas-microsoft-com:office:office" xmlns:r="http://schemas.openxmlformats.org/officeDocument/2006/relationships" xmlns:m="http://schemas.openxmlformats.org/officeDocument/2006/math" xmlns:v="urn:schemas-microsoft-com:vml" xmlns:wp14="http://schemas.microsoft.com/office/word/2010/wordprocessingDrawing" xmlns:wp="http://schemas.openxmlformats.org/drawingml/2006/wordprocessingDrawing" xmlns:w10="urn:schemas-microsoft-com:office:word" xmlns:w="http://schemas.openxmlformats.org/wordprocessingml/2006/main" xmlns:w14="http://schemas.microsoft.com/office/word/2010/wordml" xmlns:wpg="http://schemas.microsoft.com/office/word/2010/wordprocessingGroup" xmlns:wpi="http://schemas.microsoft.com/office/word/2010/wordprocessingInk" xmlns:wne="http://schemas.microsoft.com/office/word/2006/wordml" xmlns:wps="http://schemas.microsoft.com/office/word/2010/wordprocessingShape" mc:Ignorable="w14 wp14">
   <w:sdt>
     <w:sdtPr>
       <w:rPr>
@@ -4637,6 +4647,7 @@
         <w:docPartUnique/>
       </w:docPartObj>
     </w:sdtPr>
+    <w:sdtEndPr/>
     <w:sdtContent>
       <w:p>
         <w:pPr>
@@ -4858,12 +4869,12 @@
             </mc:Choice>
             <mc:Fallback>
               <w:pict>
-                <v:group w14:anchorId="01EC97A3" id="Group 2" o:spid="_x0000_s1026" style="position:absolute;left:0;text-align:left;margin-left:0;margin-top:0;width:593.55pt;height:15pt;z-index:251770880;mso-width-percent:1000;mso-position-horizontal:center;mso-position-horizontal-relative:page;mso-position-vertical:center;mso-position-vertical-relative:bottom-margin-area;mso-width-percent:1000" coordorigin="-8,14978" coordsize="12255,300" o:gfxdata="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">
+                <v:group id="Group 2" o:spid="_x0000_s1026" style="position:absolute;left:0;text-align:left;margin-left:0;margin-top:0;width:593.55pt;height:15pt;z-index:251770880;mso-width-percent:1000;mso-position-horizontal:center;mso-position-horizontal-relative:page;mso-position-vertical:center;mso-position-vertical-relative:bottom-margin-area;mso-width-percent:1000" coordorigin="-8,14978" coordsize="12255,300" o:gfxdata="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">
                   <v:shapetype id="_x0000_t202" coordsize="21600,21600" o:spt="202" path="m,l,21600r21600,l21600,xe">
                     <v:stroke joinstyle="miter"/>
                     <v:path gradientshapeok="t" o:connecttype="rect"/>
                   </v:shapetype>
-                  <v:shape id="Text Box 3" o:spid="_x0000_s1027" type="#_x0000_t202" style="position:absolute;left:782;top:14990;width:659;height:288;visibility:visible;mso-wrap-style:square;v-text-anchor:top" o:gfxdata="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" filled="f" stroked="f">
+                  <v:shape id="Text Box 3" o:spid="_x0000_s1027" type="#_x0000_t202" style="position:absolute;left:782;top:14990;width:659;height:288;visibility:visible;mso-wrap-style:square;v-text-anchor:top" o:gfxdata="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" filled="f" stroked="f">
                     <v:textbox inset="0,0,0,0">
                       <w:txbxContent>
                         <w:p>
@@ -4902,7 +4913,7 @@
                       </w:txbxContent>
                     </v:textbox>
                   </v:shape>
-                  <v:group id="Group 4" o:spid="_x0000_s1028" style="position:absolute;left:-8;top:14978;width:12255;height:230" coordorigin="-8,14978" coordsize="12255,230" o:gfxdata="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">
+                  <v:group id="Group 4" o:spid="_x0000_s1028" style="position:absolute;left:-8;top:14978;width:12255;height:230" coordorigin="-8,14978" coordsize="12255,230" o:gfxdata="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">
                     <v:shapetype id="_x0000_t34" coordsize="21600,21600" o:spt="34" o:oned="t" adj="10800" path="m,l@0,0@0,21600,21600,21600e" filled="f">
                       <v:stroke joinstyle="miter"/>
                       <v:formulas>
@@ -4914,8 +4925,8 @@
                       </v:handles>
                       <o:lock v:ext="edit" shapetype="t"/>
                     </v:shapetype>
-                    <v:shape id="AutoShape 5" o:spid="_x0000_s1029" type="#_x0000_t34" style="position:absolute;left:-8;top:14978;width:1260;height:230;flip:y;visibility:visible;mso-wrap-style:square" o:connectortype="elbow" o:gfxdata="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" strokecolor="#a5a5a5 [2092]"/>
-                    <v:shape id="AutoShape 6" o:spid="_x0000_s1030" type="#_x0000_t34" style="position:absolute;left:1252;top:14978;width:10995;height:230;rotation:180;visibility:visible;mso-wrap-style:square" o:connectortype="elbow" o:gfxdata="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" adj="20904" strokecolor="#a5a5a5 [2092]"/>
+                    <v:shape id="AutoShape 5" o:spid="_x0000_s1029" type="#_x0000_t34" style="position:absolute;left:-8;top:14978;width:1260;height:230;flip:y;visibility:visible;mso-wrap-style:square" o:connectortype="elbow" o:gfxdata="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" strokecolor="#a5a5a5 [2092]"/>
+                    <v:shape id="AutoShape 6" o:spid="_x0000_s1030" type="#_x0000_t34" style="position:absolute;left:1252;top:14978;width:10995;height:230;rotation:180;visibility:visible;mso-wrap-style:square" o:connectortype="elbow" o:gfxdata="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" adj="20904" strokecolor="#a5a5a5 [2092]"/>
                   </v:group>
                   <w10:wrap anchorx="page" anchory="margin"/>
                 </v:group>
@@ -4930,7 +4941,7 @@
 </file>
 
 <file path=word/footnotes.xml><?xml version="1.0" encoding="utf-8"?>
-<w:footnotes xmlns:wpc="http://schemas.microsoft.com/office/word/2010/wordprocessingCanvas" xmlns:cx="http://schemas.microsoft.com/office/drawing/2014/chartex" xmlns:cx1="http://schemas.microsoft.com/office/drawing/2015/9/8/chartex" xmlns:cx2="http://schemas.microsoft.com/office/drawing/2015/10/21/chartex" xmlns:cx3="http://schemas.microsoft.com/office/drawing/2016/5/9/chartex" xmlns:cx4="http://schemas.microsoft.com/office/drawing/2016/5/10/chartex" xmlns:cx5="http://schemas.microsoft.com/office/drawing/2016/5/11/chartex" xmlns:cx6="http://schemas.microsoft.com/office/drawing/2016/5/12/chartex" xmlns:cx7="http://schemas.microsoft.com/office/drawing/2016/5/13/chartex" xmlns:cx8="http://schemas.microsoft.com/office/drawing/2016/5/14/chartex" xmlns:mc="http://schemas.openxmlformats.org/markup-compatibility/2006" xmlns:aink="http://schemas.microsoft.com/office/drawing/2016/ink" xmlns:am3d="http://schemas.microsoft.com/office/drawing/2017/model3d" xmlns:o="urn:schemas-microsoft-com:office:office" xmlns:oel="http://schemas.microsoft.com/office/2019/extlst" xmlns:r="http://schemas.openxmlformats.org/officeDocument/2006/relationships" xmlns:m="http://schemas.openxmlformats.org/officeDocument/2006/math" xmlns:v="urn:schemas-microsoft-com:vml" xmlns:wp14="http://schemas.microsoft.com/office/word/2010/wordprocessingDrawing" xmlns:wp="http://schemas.openxmlformats.org/drawingml/2006/wordprocessingDrawing" xmlns:w10="urn:schemas-microsoft-com:office:word" xmlns:w="http://schemas.openxmlformats.org/wordprocessingml/2006/main" xmlns:w14="http://schemas.microsoft.com/office/word/2010/wordml" xmlns:w15="http://schemas.microsoft.com/office/word/2012/wordml" xmlns:w16cex="http://schemas.microsoft.com/office/word/2018/wordml/cex" xmlns:w16cid="http://schemas.microsoft.com/office/word/2016/wordml/cid" xmlns:w16="http://schemas.microsoft.com/office/word/2018/wordml" xmlns:w16sdtdh="http://schemas.microsoft.com/office/word/2020/wordml/sdtdatahash" xmlns:w16se="http://schemas.microsoft.com/office/word/2015/wordml/symex" xmlns:wpg="http://schemas.microsoft.com/office/word/2010/wordprocessingGroup" xmlns:wpi="http://schemas.microsoft.com/office/word/2010/wordprocessingInk" xmlns:wne="http://schemas.microsoft.com/office/word/2006/wordml" xmlns:wps="http://schemas.microsoft.com/office/word/2010/wordprocessingShape" mc:Ignorable="w14 w15 w16se w16cid w16 w16cex w16sdtdh wp14">
+<w:footnotes xmlns:wpc="http://schemas.microsoft.com/office/word/2010/wordprocessingCanvas" xmlns:mc="http://schemas.openxmlformats.org/markup-compatibility/2006" xmlns:o="urn:schemas-microsoft-com:office:office" xmlns:r="http://schemas.openxmlformats.org/officeDocument/2006/relationships" xmlns:m="http://schemas.openxmlformats.org/officeDocument/2006/math" xmlns:v="urn:schemas-microsoft-com:vml" xmlns:wp14="http://schemas.microsoft.com/office/word/2010/wordprocessingDrawing" xmlns:wp="http://schemas.openxmlformats.org/drawingml/2006/wordprocessingDrawing" xmlns:w10="urn:schemas-microsoft-com:office:word" xmlns:w="http://schemas.openxmlformats.org/wordprocessingml/2006/main" xmlns:w14="http://schemas.microsoft.com/office/word/2010/wordml" xmlns:wpg="http://schemas.microsoft.com/office/word/2010/wordprocessingGroup" xmlns:wpi="http://schemas.microsoft.com/office/word/2010/wordprocessingInk" xmlns:wne="http://schemas.microsoft.com/office/word/2006/wordml" xmlns:wps="http://schemas.microsoft.com/office/word/2010/wordprocessingShape" mc:Ignorable="w14 wp14">
   <w:footnote w:type="separator" w:id="-1">
     <w:p>
       <w:pPr>
@@ -4955,7 +4966,7 @@
 </file>
 
 <file path=word/header1.xml><?xml version="1.0" encoding="utf-8"?>
-<w:hdr xmlns:wpc="http://schemas.microsoft.com/office/word/2010/wordprocessingCanvas" xmlns:cx="http://schemas.microsoft.com/office/drawing/2014/chartex" xmlns:cx1="http://schemas.microsoft.com/office/drawing/2015/9/8/chartex" xmlns:cx2="http://schemas.microsoft.com/office/drawing/2015/10/21/chartex" xmlns:cx3="http://schemas.microsoft.com/office/drawing/2016/5/9/chartex" xmlns:cx4="http://schemas.microsoft.com/office/drawing/2016/5/10/chartex" xmlns:cx5="http://schemas.microsoft.com/office/drawing/2016/5/11/chartex" xmlns:cx6="http://schemas.microsoft.com/office/drawing/2016/5/12/chartex" xmlns:cx7="http://schemas.microsoft.com/office/drawing/2016/5/13/chartex" xmlns:cx8="http://schemas.microsoft.com/office/drawing/2016/5/14/chartex" xmlns:mc="http://schemas.openxmlformats.org/markup-compatibility/2006" xmlns:aink="http://schemas.microsoft.com/office/drawing/2016/ink" xmlns:am3d="http://schemas.microsoft.com/office/drawing/2017/model3d" xmlns:o="urn:schemas-microsoft-com:office:office" xmlns:oel="http://schemas.microsoft.com/office/2019/extlst" xmlns:r="http://schemas.openxmlformats.org/officeDocument/2006/relationships" xmlns:m="http://schemas.openxmlformats.org/officeDocument/2006/math" xmlns:v="urn:schemas-microsoft-com:vml" xmlns:wp14="http://schemas.microsoft.com/office/word/2010/wordprocessingDrawing" xmlns:wp="http://schemas.openxmlformats.org/drawingml/2006/wordprocessingDrawing" xmlns:w10="urn:schemas-microsoft-com:office:word" xmlns:w="http://schemas.openxmlformats.org/wordprocessingml/2006/main" xmlns:w14="http://schemas.microsoft.com/office/word/2010/wordml" xmlns:w15="http://schemas.microsoft.com/office/word/2012/wordml" xmlns:w16cex="http://schemas.microsoft.com/office/word/2018/wordml/cex" xmlns:w16cid="http://schemas.microsoft.com/office/word/2016/wordml/cid" xmlns:w16="http://schemas.microsoft.com/office/word/2018/wordml" xmlns:w16sdtdh="http://schemas.microsoft.com/office/word/2020/wordml/sdtdatahash" xmlns:w16se="http://schemas.microsoft.com/office/word/2015/wordml/symex" xmlns:wpg="http://schemas.microsoft.com/office/word/2010/wordprocessingGroup" xmlns:wpi="http://schemas.microsoft.com/office/word/2010/wordprocessingInk" xmlns:wne="http://schemas.microsoft.com/office/word/2006/wordml" xmlns:wps="http://schemas.microsoft.com/office/word/2010/wordprocessingShape" mc:Ignorable="w14 w15 w16se w16cid w16 w16cex w16sdtdh wp14">
+<w:hdr xmlns:wpc="http://schemas.microsoft.com/office/word/2010/wordprocessingCanvas" xmlns:mc="http://schemas.openxmlformats.org/markup-compatibility/2006" xmlns:o="urn:schemas-microsoft-com:office:office" xmlns:r="http://schemas.openxmlformats.org/officeDocument/2006/relationships" xmlns:m="http://schemas.openxmlformats.org/officeDocument/2006/math" xmlns:v="urn:schemas-microsoft-com:vml" xmlns:wp14="http://schemas.microsoft.com/office/word/2010/wordprocessingDrawing" xmlns:wp="http://schemas.openxmlformats.org/drawingml/2006/wordprocessingDrawing" xmlns:w10="urn:schemas-microsoft-com:office:word" xmlns:w="http://schemas.openxmlformats.org/wordprocessingml/2006/main" xmlns:w14="http://schemas.microsoft.com/office/word/2010/wordml" xmlns:wpg="http://schemas.microsoft.com/office/word/2010/wordprocessingGroup" xmlns:wpi="http://schemas.microsoft.com/office/word/2010/wordprocessingInk" xmlns:wne="http://schemas.microsoft.com/office/word/2006/wordml" xmlns:wps="http://schemas.microsoft.com/office/word/2010/wordprocessingShape" mc:Ignorable="w14 wp14">
   <w:p>
     <w:pPr>
       <w:pStyle w:val="a3"/>
@@ -5247,8 +5258,8 @@
 </file>
 
 <file path=word/numbering.xml><?xml version="1.0" encoding="utf-8"?>
-<w:numbering xmlns:wpc="http://schemas.microsoft.com/office/word/2010/wordprocessingCanvas" xmlns:cx="http://schemas.microsoft.com/office/drawing/2014/chartex" xmlns:cx1="http://schemas.microsoft.com/office/drawing/2015/9/8/chartex" xmlns:cx2="http://schemas.microsoft.com/office/drawing/2015/10/21/chartex" xmlns:cx3="http://schemas.microsoft.com/office/drawing/2016/5/9/chartex" xmlns:cx4="http://schemas.microsoft.com/office/drawing/2016/5/10/chartex" xmlns:cx5="http://schemas.microsoft.com/office/drawing/2016/5/11/chartex" xmlns:cx6="http://schemas.microsoft.com/office/drawing/2016/5/12/chartex" xmlns:cx7="http://schemas.microsoft.com/office/drawing/2016/5/13/chartex" xmlns:cx8="http://schemas.microsoft.com/office/drawing/2016/5/14/chartex" xmlns:mc="http://schemas.openxmlformats.org/markup-compatibility/2006" xmlns:aink="http://schemas.microsoft.com/office/drawing/2016/ink" xmlns:am3d="http://schemas.microsoft.com/office/drawing/2017/model3d" xmlns:o="urn:schemas-microsoft-com:office:office" xmlns:oel="http://schemas.microsoft.com/office/2019/extlst" xmlns:r="http://schemas.openxmlformats.org/officeDocument/2006/relationships" xmlns:m="http://schemas.openxmlformats.org/officeDocument/2006/math" xmlns:v="urn:schemas-microsoft-com:vml" xmlns:wp14="http://schemas.microsoft.com/office/word/2010/wordprocessingDrawing" xmlns:wp="http://schemas.openxmlformats.org/drawingml/2006/wordprocessingDrawing" xmlns:w10="urn:schemas-microsoft-com:office:word" xmlns:w="http://schemas.openxmlformats.org/wordprocessingml/2006/main" xmlns:w14="http://schemas.microsoft.com/office/word/2010/wordml" xmlns:w15="http://schemas.microsoft.com/office/word/2012/wordml" xmlns:w16cex="http://schemas.microsoft.com/office/word/2018/wordml/cex" xmlns:w16cid="http://schemas.microsoft.com/office/word/2016/wordml/cid" xmlns:w16="http://schemas.microsoft.com/office/word/2018/wordml" xmlns:w16sdtdh="http://schemas.microsoft.com/office/word/2020/wordml/sdtdatahash" xmlns:w16se="http://schemas.microsoft.com/office/word/2015/wordml/symex" xmlns:wpg="http://schemas.microsoft.com/office/word/2010/wordprocessingGroup" xmlns:wpi="http://schemas.microsoft.com/office/word/2010/wordprocessingInk" xmlns:wne="http://schemas.microsoft.com/office/word/2006/wordml" xmlns:wps="http://schemas.microsoft.com/office/word/2010/wordprocessingShape" mc:Ignorable="w14 w15 w16se w16cid w16 w16cex w16sdtdh wp14">
-  <w:abstractNum w:abstractNumId="0" w15:restartNumberingAfterBreak="0">
+<w:numbering xmlns:wpc="http://schemas.microsoft.com/office/word/2010/wordprocessingCanvas" xmlns:mc="http://schemas.openxmlformats.org/markup-compatibility/2006" xmlns:o="urn:schemas-microsoft-com:office:office" xmlns:r="http://schemas.openxmlformats.org/officeDocument/2006/relationships" xmlns:m="http://schemas.openxmlformats.org/officeDocument/2006/math" xmlns:v="urn:schemas-microsoft-com:vml" xmlns:wp14="http://schemas.microsoft.com/office/word/2010/wordprocessingDrawing" xmlns:wp="http://schemas.openxmlformats.org/drawingml/2006/wordprocessingDrawing" xmlns:w10="urn:schemas-microsoft-com:office:word" xmlns:w="http://schemas.openxmlformats.org/wordprocessingml/2006/main" xmlns:w14="http://schemas.microsoft.com/office/word/2010/wordml" xmlns:wpg="http://schemas.microsoft.com/office/word/2010/wordprocessingGroup" xmlns:wpi="http://schemas.microsoft.com/office/word/2010/wordprocessingInk" xmlns:wne="http://schemas.microsoft.com/office/word/2006/wordml" xmlns:wps="http://schemas.microsoft.com/office/word/2010/wordprocessingShape" mc:Ignorable="w14 wp14">
+  <w:abstractNum w:abstractNumId="0">
     <w:nsid w:val="071E4B1C"/>
     <w:multiLevelType w:val="hybridMultilevel"/>
     <w:tmpl w:val="B69AE0AC"/>
@@ -5337,7 +5348,7 @@
       </w:pPr>
     </w:lvl>
   </w:abstractNum>
-  <w:abstractNum w:abstractNumId="1" w15:restartNumberingAfterBreak="0">
+  <w:abstractNum w:abstractNumId="1">
     <w:nsid w:val="0742206B"/>
     <w:multiLevelType w:val="multilevel"/>
     <w:tmpl w:val="BA54BA70"/>
@@ -5450,7 +5461,7 @@
       </w:pPr>
     </w:lvl>
   </w:abstractNum>
-  <w:abstractNum w:abstractNumId="2" w15:restartNumberingAfterBreak="0">
+  <w:abstractNum w:abstractNumId="2">
     <w:nsid w:val="0A976694"/>
     <w:multiLevelType w:val="hybridMultilevel"/>
     <w:tmpl w:val="F9CA7700"/>
@@ -5539,7 +5550,7 @@
       </w:pPr>
     </w:lvl>
   </w:abstractNum>
-  <w:abstractNum w:abstractNumId="3" w15:restartNumberingAfterBreak="0">
+  <w:abstractNum w:abstractNumId="3">
     <w:nsid w:val="0E770B30"/>
     <w:multiLevelType w:val="hybridMultilevel"/>
     <w:tmpl w:val="315CF52C"/>
@@ -5628,7 +5639,7 @@
       </w:pPr>
     </w:lvl>
   </w:abstractNum>
-  <w:abstractNum w:abstractNumId="4" w15:restartNumberingAfterBreak="0">
+  <w:abstractNum w:abstractNumId="4">
     <w:nsid w:val="1A0734F2"/>
     <w:multiLevelType w:val="hybridMultilevel"/>
     <w:tmpl w:val="E29AD7C0"/>
@@ -5717,7 +5728,7 @@
       </w:pPr>
     </w:lvl>
   </w:abstractNum>
-  <w:abstractNum w:abstractNumId="5" w15:restartNumberingAfterBreak="0">
+  <w:abstractNum w:abstractNumId="5">
     <w:nsid w:val="32F50D29"/>
     <w:multiLevelType w:val="hybridMultilevel"/>
     <w:tmpl w:val="E2E643D0"/>
@@ -5806,7 +5817,7 @@
       </w:pPr>
     </w:lvl>
   </w:abstractNum>
-  <w:abstractNum w:abstractNumId="6" w15:restartNumberingAfterBreak="0">
+  <w:abstractNum w:abstractNumId="6">
     <w:nsid w:val="5B6B7040"/>
     <w:multiLevelType w:val="hybridMultilevel"/>
     <w:tmpl w:val="DDD26AE6"/>
@@ -5895,7 +5906,7 @@
       </w:pPr>
     </w:lvl>
   </w:abstractNum>
-  <w:abstractNum w:abstractNumId="7" w15:restartNumberingAfterBreak="0">
+  <w:abstractNum w:abstractNumId="7">
     <w:nsid w:val="5C882A1D"/>
     <w:multiLevelType w:val="hybridMultilevel"/>
     <w:tmpl w:val="DC369558"/>
@@ -6035,7 +6046,7 @@
       </w:rPr>
     </w:lvl>
   </w:abstractNum>
-  <w:abstractNum w:abstractNumId="8" w15:restartNumberingAfterBreak="0">
+  <w:abstractNum w:abstractNumId="8">
     <w:nsid w:val="6B3A6E32"/>
     <w:multiLevelType w:val="multilevel"/>
     <w:tmpl w:val="98AED1AA"/>
@@ -6148,7 +6159,7 @@
       </w:pPr>
     </w:lvl>
   </w:abstractNum>
-  <w:abstractNum w:abstractNumId="9" w15:restartNumberingAfterBreak="0">
+  <w:abstractNum w:abstractNumId="9">
     <w:nsid w:val="6F530EA1"/>
     <w:multiLevelType w:val="hybridMultilevel"/>
     <w:tmpl w:val="6D048B0A"/>
@@ -6237,7 +6248,7 @@
       </w:pPr>
     </w:lvl>
   </w:abstractNum>
-  <w:abstractNum w:abstractNumId="10" w15:restartNumberingAfterBreak="0">
+  <w:abstractNum w:abstractNumId="10">
     <w:nsid w:val="748603B9"/>
     <w:multiLevelType w:val="hybridMultilevel"/>
     <w:tmpl w:val="EB326B8C"/>
@@ -6326,7 +6337,7 @@
       </w:pPr>
     </w:lvl>
   </w:abstractNum>
-  <w:abstractNum w:abstractNumId="11" w15:restartNumberingAfterBreak="0">
+  <w:abstractNum w:abstractNumId="11">
     <w:nsid w:val="7A4E5A71"/>
     <w:multiLevelType w:val="hybridMultilevel"/>
     <w:tmpl w:val="06541A98"/>
@@ -6415,43 +6426,43 @@
       </w:pPr>
     </w:lvl>
   </w:abstractNum>
-  <w:num w:numId="1" w16cid:durableId="1150248780">
+  <w:num w:numId="1">
     <w:abstractNumId w:val="7"/>
   </w:num>
-  <w:num w:numId="2" w16cid:durableId="20935138">
+  <w:num w:numId="2">
     <w:abstractNumId w:val="11"/>
   </w:num>
-  <w:num w:numId="3" w16cid:durableId="1230380328">
+  <w:num w:numId="3">
     <w:abstractNumId w:val="9"/>
   </w:num>
-  <w:num w:numId="4" w16cid:durableId="989797154">
+  <w:num w:numId="4">
     <w:abstractNumId w:val="10"/>
   </w:num>
-  <w:num w:numId="5" w16cid:durableId="580680326">
+  <w:num w:numId="5">
     <w:abstractNumId w:val="4"/>
   </w:num>
-  <w:num w:numId="6" w16cid:durableId="368454458">
+  <w:num w:numId="6">
     <w:abstractNumId w:val="6"/>
   </w:num>
-  <w:num w:numId="7" w16cid:durableId="2043969386">
+  <w:num w:numId="7">
     <w:abstractNumId w:val="3"/>
   </w:num>
-  <w:num w:numId="8" w16cid:durableId="847140414">
+  <w:num w:numId="8">
     <w:abstractNumId w:val="0"/>
   </w:num>
-  <w:num w:numId="9" w16cid:durableId="790829191">
+  <w:num w:numId="9">
     <w:abstractNumId w:val="5"/>
   </w:num>
-  <w:num w:numId="10" w16cid:durableId="894438976">
+  <w:num w:numId="10">
     <w:abstractNumId w:val="2"/>
   </w:num>
-  <w:num w:numId="11" w16cid:durableId="1330450340">
+  <w:num w:numId="11">
     <w:abstractNumId w:val="1"/>
   </w:num>
-  <w:num w:numId="12" w16cid:durableId="835611138">
+  <w:num w:numId="12">
     <w:abstractNumId w:val="8"/>
   </w:num>
-  <w:num w:numId="13" w16cid:durableId="874462681">
+  <w:num w:numId="13">
     <w:abstractNumId w:val="7"/>
   </w:num>
   <w:numIdMacAtCleanup w:val="4"/>
@@ -6459,7 +6470,7 @@
 </file>
 
 <file path=word/styles.xml><?xml version="1.0" encoding="utf-8"?>
-<w:styles xmlns:mc="http://schemas.openxmlformats.org/markup-compatibility/2006" xmlns:r="http://schemas.openxmlformats.org/officeDocument/2006/relationships" xmlns:w="http://schemas.openxmlformats.org/wordprocessingml/2006/main" xmlns:w14="http://schemas.microsoft.com/office/word/2010/wordml" xmlns:w15="http://schemas.microsoft.com/office/word/2012/wordml" xmlns:w16cex="http://schemas.microsoft.com/office/word/2018/wordml/cex" xmlns:w16cid="http://schemas.microsoft.com/office/word/2016/wordml/cid" xmlns:w16="http://schemas.microsoft.com/office/word/2018/wordml" xmlns:w16sdtdh="http://schemas.microsoft.com/office/word/2020/wordml/sdtdatahash" xmlns:w16se="http://schemas.microsoft.com/office/word/2015/wordml/symex" mc:Ignorable="w14 w15 w16se w16cid w16 w16cex w16sdtdh">
+<w:styles xmlns:mc="http://schemas.openxmlformats.org/markup-compatibility/2006" xmlns:r="http://schemas.openxmlformats.org/officeDocument/2006/relationships" xmlns:w="http://schemas.openxmlformats.org/wordprocessingml/2006/main" xmlns:w14="http://schemas.microsoft.com/office/word/2010/wordml" mc:Ignorable="w14">
   <w:docDefaults>
     <w:rPrDefault>
       <w:rPr>
@@ -6475,383 +6486,151 @@
       </w:pPr>
     </w:pPrDefault>
   </w:docDefaults>
-  <w:latentStyles w:defLockedState="0" w:defUIPriority="99" w:defSemiHidden="0" w:defUnhideWhenUsed="0" w:defQFormat="0" w:count="376">
-    <w:lsdException w:name="Normal" w:uiPriority="0" w:qFormat="1"/>
-    <w:lsdException w:name="heading 1" w:uiPriority="0" w:qFormat="1"/>
-    <w:lsdException w:name="heading 2" w:semiHidden="1" w:uiPriority="0" w:unhideWhenUsed="1" w:qFormat="1"/>
-    <w:lsdException w:name="heading 3" w:semiHidden="1" w:uiPriority="0" w:unhideWhenUsed="1" w:qFormat="1"/>
-    <w:lsdException w:name="heading 4" w:semiHidden="1" w:uiPriority="0" w:unhideWhenUsed="1" w:qFormat="1"/>
-    <w:lsdException w:name="heading 5" w:semiHidden="1" w:uiPriority="0" w:unhideWhenUsed="1" w:qFormat="1"/>
-    <w:lsdException w:name="heading 6" w:semiHidden="1" w:uiPriority="0" w:unhideWhenUsed="1" w:qFormat="1"/>
-    <w:lsdException w:name="heading 7" w:semiHidden="1" w:uiPriority="0" w:unhideWhenUsed="1" w:qFormat="1"/>
-    <w:lsdException w:name="heading 8" w:semiHidden="1" w:uiPriority="0" w:unhideWhenUsed="1" w:qFormat="1"/>
-    <w:lsdException w:name="heading 9" w:semiHidden="1" w:uiPriority="0" w:unhideWhenUsed="1" w:qFormat="1"/>
-    <w:lsdException w:name="index 1" w:semiHidden="1" w:unhideWhenUsed="1"/>
-    <w:lsdException w:name="index 2" w:semiHidden="1" w:unhideWhenUsed="1"/>
-    <w:lsdException w:name="index 3" w:semiHidden="1" w:unhideWhenUsed="1"/>
-    <w:lsdException w:name="index 4" w:semiHidden="1" w:unhideWhenUsed="1"/>
-    <w:lsdException w:name="index 5" w:semiHidden="1" w:unhideWhenUsed="1"/>
-    <w:lsdException w:name="index 6" w:semiHidden="1" w:unhideWhenUsed="1"/>
-    <w:lsdException w:name="index 7" w:semiHidden="1" w:unhideWhenUsed="1"/>
-    <w:lsdException w:name="index 8" w:semiHidden="1" w:unhideWhenUsed="1"/>
-    <w:lsdException w:name="index 9" w:semiHidden="1" w:unhideWhenUsed="1"/>
-    <w:lsdException w:name="toc 1" w:semiHidden="1" w:uiPriority="39" w:unhideWhenUsed="1"/>
-    <w:lsdException w:name="toc 2" w:semiHidden="1" w:uiPriority="39" w:unhideWhenUsed="1"/>
-    <w:lsdException w:name="toc 3" w:semiHidden="1" w:uiPriority="39" w:unhideWhenUsed="1"/>
-    <w:lsdException w:name="toc 4" w:semiHidden="1" w:uiPriority="39" w:unhideWhenUsed="1"/>
-    <w:lsdException w:name="toc 5" w:semiHidden="1" w:uiPriority="39" w:unhideWhenUsed="1"/>
-    <w:lsdException w:name="toc 6" w:semiHidden="1" w:uiPriority="39" w:unhideWhenUsed="1"/>
-    <w:lsdException w:name="toc 7" w:semiHidden="1" w:uiPriority="39" w:unhideWhenUsed="1"/>
-    <w:lsdException w:name="toc 8" w:semiHidden="1" w:uiPriority="39" w:unhideWhenUsed="1"/>
-    <w:lsdException w:name="toc 9" w:semiHidden="1" w:uiPriority="39" w:unhideWhenUsed="1"/>
-    <w:lsdException w:name="Normal Indent" w:semiHidden="1" w:unhideWhenUsed="1"/>
-    <w:lsdException w:name="footnote text" w:semiHidden="1" w:unhideWhenUsed="1"/>
-    <w:lsdException w:name="annotation text" w:semiHidden="1" w:uiPriority="0" w:unhideWhenUsed="1"/>
-    <w:lsdException w:name="header" w:semiHidden="1" w:uiPriority="0" w:unhideWhenUsed="1"/>
-    <w:lsdException w:name="footer" w:semiHidden="1" w:unhideWhenUsed="1"/>
-    <w:lsdException w:name="index heading" w:semiHidden="1" w:unhideWhenUsed="1"/>
-    <w:lsdException w:name="caption" w:semiHidden="1" w:uiPriority="35" w:unhideWhenUsed="1" w:qFormat="1"/>
-    <w:lsdException w:name="table of figures" w:semiHidden="1" w:unhideWhenUsed="1"/>
-    <w:lsdException w:name="envelope address" w:semiHidden="1" w:unhideWhenUsed="1"/>
-    <w:lsdException w:name="envelope return" w:semiHidden="1" w:unhideWhenUsed="1"/>
-    <w:lsdException w:name="footnote reference" w:semiHidden="1" w:unhideWhenUsed="1"/>
-    <w:lsdException w:name="annotation reference" w:semiHidden="1" w:uiPriority="0" w:unhideWhenUsed="1"/>
-    <w:lsdException w:name="line number" w:semiHidden="1" w:unhideWhenUsed="1"/>
-    <w:lsdException w:name="page number" w:semiHidden="1" w:uiPriority="0" w:unhideWhenUsed="1"/>
-    <w:lsdException w:name="endnote reference" w:semiHidden="1" w:unhideWhenUsed="1"/>
-    <w:lsdException w:name="endnote text" w:semiHidden="1" w:unhideWhenUsed="1"/>
-    <w:lsdException w:name="table of authorities" w:semiHidden="1" w:unhideWhenUsed="1"/>
-    <w:lsdException w:name="macro" w:semiHidden="1" w:unhideWhenUsed="1"/>
-    <w:lsdException w:name="toa heading" w:semiHidden="1" w:unhideWhenUsed="1"/>
-    <w:lsdException w:name="List" w:semiHidden="1" w:unhideWhenUsed="1"/>
-    <w:lsdException w:name="List Bullet" w:semiHidden="1" w:unhideWhenUsed="1"/>
-    <w:lsdException w:name="List Number" w:semiHidden="1" w:unhideWhenUsed="1"/>
-    <w:lsdException w:name="List 2" w:semiHidden="1" w:unhideWhenUsed="1"/>
-    <w:lsdException w:name="List 3" w:semiHidden="1" w:unhideWhenUsed="1"/>
-    <w:lsdException w:name="List 4" w:semiHidden="1" w:unhideWhenUsed="1"/>
-    <w:lsdException w:name="List 5" w:semiHidden="1" w:unhideWhenUsed="1"/>
-    <w:lsdException w:name="List Bullet 2" w:semiHidden="1" w:unhideWhenUsed="1"/>
-    <w:lsdException w:name="List Bullet 3" w:semiHidden="1" w:unhideWhenUsed="1"/>
-    <w:lsdException w:name="List Bullet 4" w:semiHidden="1" w:unhideWhenUsed="1"/>
-    <w:lsdException w:name="List Bullet 5" w:semiHidden="1" w:unhideWhenUsed="1"/>
-    <w:lsdException w:name="List Number 2" w:semiHidden="1" w:unhideWhenUsed="1"/>
-    <w:lsdException w:name="List Number 3" w:semiHidden="1" w:unhideWhenUsed="1"/>
-    <w:lsdException w:name="List Number 4" w:semiHidden="1" w:unhideWhenUsed="1"/>
-    <w:lsdException w:name="List Number 5" w:semiHidden="1" w:unhideWhenUsed="1"/>
-    <w:lsdException w:name="Title" w:uiPriority="10" w:qFormat="1"/>
-    <w:lsdException w:name="Closing" w:semiHidden="1" w:unhideWhenUsed="1"/>
-    <w:lsdException w:name="Signature" w:semiHidden="1" w:unhideWhenUsed="1"/>
-    <w:lsdException w:name="Default Paragraph Font" w:semiHidden="1" w:uiPriority="1" w:unhideWhenUsed="1"/>
-    <w:lsdException w:name="Body Text" w:semiHidden="1" w:uiPriority="0" w:unhideWhenUsed="1"/>
-    <w:lsdException w:name="Body Text Indent" w:semiHidden="1" w:unhideWhenUsed="1"/>
-    <w:lsdException w:name="List Continue" w:semiHidden="1" w:unhideWhenUsed="1"/>
-    <w:lsdException w:name="List Continue 2" w:semiHidden="1" w:unhideWhenUsed="1"/>
-    <w:lsdException w:name="List Continue 3" w:semiHidden="1" w:unhideWhenUsed="1"/>
-    <w:lsdException w:name="List Continue 4" w:semiHidden="1" w:unhideWhenUsed="1"/>
-    <w:lsdException w:name="List Continue 5" w:semiHidden="1" w:unhideWhenUsed="1"/>
-    <w:lsdException w:name="Message Header" w:semiHidden="1" w:unhideWhenUsed="1"/>
-    <w:lsdException w:name="Subtitle" w:uiPriority="11" w:qFormat="1"/>
-    <w:lsdException w:name="Salutation" w:semiHidden="1" w:unhideWhenUsed="1"/>
-    <w:lsdException w:name="Date" w:semiHidden="1" w:unhideWhenUsed="1"/>
-    <w:lsdException w:name="Body Text First Indent" w:semiHidden="1" w:unhideWhenUsed="1"/>
-    <w:lsdException w:name="Body Text First Indent 2" w:semiHidden="1" w:unhideWhenUsed="1"/>
-    <w:lsdException w:name="Note Heading" w:semiHidden="1" w:unhideWhenUsed="1"/>
-    <w:lsdException w:name="Body Text 2" w:semiHidden="1" w:uiPriority="0" w:unhideWhenUsed="1"/>
-    <w:lsdException w:name="Body Text 3" w:semiHidden="1" w:unhideWhenUsed="1"/>
-    <w:lsdException w:name="Body Text Indent 2" w:semiHidden="1" w:unhideWhenUsed="1"/>
-    <w:lsdException w:name="Body Text Indent 3" w:semiHidden="1" w:unhideWhenUsed="1"/>
-    <w:lsdException w:name="Block Text" w:semiHidden="1" w:unhideWhenUsed="1"/>
-    <w:lsdException w:name="Hyperlink" w:semiHidden="1" w:uiPriority="0" w:unhideWhenUsed="1"/>
-    <w:lsdException w:name="FollowedHyperlink" w:semiHidden="1" w:unhideWhenUsed="1"/>
-    <w:lsdException w:name="Strong" w:uiPriority="22" w:qFormat="1"/>
-    <w:lsdException w:name="Emphasis" w:uiPriority="20" w:qFormat="1"/>
-    <w:lsdException w:name="Document Map" w:semiHidden="1" w:unhideWhenUsed="1"/>
-    <w:lsdException w:name="Plain Text" w:semiHidden="1" w:unhideWhenUsed="1"/>
-    <w:lsdException w:name="E-mail Signature" w:semiHidden="1" w:unhideWhenUsed="1"/>
-    <w:lsdException w:name="HTML Top of Form" w:semiHidden="1" w:unhideWhenUsed="1"/>
-    <w:lsdException w:name="HTML Bottom of Form" w:semiHidden="1" w:unhideWhenUsed="1"/>
-    <w:lsdException w:name="Normal (Web)" w:semiHidden="1" w:unhideWhenUsed="1"/>
-    <w:lsdException w:name="HTML Acronym" w:semiHidden="1" w:unhideWhenUsed="1"/>
-    <w:lsdException w:name="HTML Address" w:semiHidden="1" w:unhideWhenUsed="1"/>
-    <w:lsdException w:name="HTML Cite" w:semiHidden="1" w:unhideWhenUsed="1"/>
-    <w:lsdException w:name="HTML Code" w:semiHidden="1" w:unhideWhenUsed="1"/>
-    <w:lsdException w:name="HTML Definition" w:semiHidden="1" w:unhideWhenUsed="1"/>
-    <w:lsdException w:name="HTML Keyboard" w:semiHidden="1" w:unhideWhenUsed="1"/>
-    <w:lsdException w:name="HTML Preformatted" w:semiHidden="1" w:unhideWhenUsed="1"/>
-    <w:lsdException w:name="HTML Sample" w:semiHidden="1" w:unhideWhenUsed="1"/>
-    <w:lsdException w:name="HTML Typewriter" w:semiHidden="1" w:unhideWhenUsed="1"/>
-    <w:lsdException w:name="HTML Variable" w:semiHidden="1" w:unhideWhenUsed="1"/>
-    <w:lsdException w:name="Normal Table" w:semiHidden="1" w:unhideWhenUsed="1"/>
-    <w:lsdException w:name="annotation subject" w:semiHidden="1" w:unhideWhenUsed="1"/>
-    <w:lsdException w:name="No List" w:semiHidden="1" w:unhideWhenUsed="1"/>
-    <w:lsdException w:name="Outline List 1" w:semiHidden="1" w:unhideWhenUsed="1"/>
-    <w:lsdException w:name="Outline List 2" w:semiHidden="1" w:unhideWhenUsed="1"/>
-    <w:lsdException w:name="Outline List 3" w:semiHidden="1" w:unhideWhenUsed="1"/>
-    <w:lsdException w:name="Table Simple 1" w:semiHidden="1" w:unhideWhenUsed="1"/>
-    <w:lsdException w:name="Table Simple 2" w:semiHidden="1" w:unhideWhenUsed="1"/>
-    <w:lsdException w:name="Table Simple 3" w:semiHidden="1" w:unhideWhenUsed="1"/>
-    <w:lsdException w:name="Table Classic 1" w:semiHidden="1" w:unhideWhenUsed="1"/>
-    <w:lsdException w:name="Table Classic 2" w:semiHidden="1" w:unhideWhenUsed="1"/>
-    <w:lsdException w:name="Table Classic 3" w:semiHidden="1" w:unhideWhenUsed="1"/>
-    <w:lsdException w:name="Table Classic 4" w:semiHidden="1" w:unhideWhenUsed="1"/>
-    <w:lsdException w:name="Table Colorful 1" w:semiHidden="1" w:unhideWhenUsed="1"/>
-    <w:lsdException w:name="Table Colorful 2" w:semiHidden="1" w:unhideWhenUsed="1"/>
-    <w:lsdException w:name="Table Colorful 3" w:semiHidden="1" w:unhideWhenUsed="1"/>
-    <w:lsdException w:name="Table Columns 1" w:semiHidden="1" w:unhideWhenUsed="1"/>
-    <w:lsdException w:name="Table Columns 2" w:semiHidden="1" w:unhideWhenUsed="1"/>
-    <w:lsdException w:name="Table Columns 3" w:semiHidden="1" w:unhideWhenUsed="1"/>
-    <w:lsdException w:name="Table Columns 4" w:semiHidden="1" w:unhideWhenUsed="1"/>
-    <w:lsdException w:name="Table Columns 5" w:semiHidden="1" w:unhideWhenUsed="1"/>
-    <w:lsdException w:name="Table Grid 1" w:semiHidden="1" w:unhideWhenUsed="1"/>
-    <w:lsdException w:name="Table Grid 2" w:semiHidden="1" w:unhideWhenUsed="1"/>
-    <w:lsdException w:name="Table Grid 3" w:semiHidden="1" w:unhideWhenUsed="1"/>
-    <w:lsdException w:name="Table Grid 4" w:semiHidden="1" w:unhideWhenUsed="1"/>
-    <w:lsdException w:name="Table Grid 5" w:semiHidden="1" w:unhideWhenUsed="1"/>
-    <w:lsdException w:name="Table Grid 6" w:semiHidden="1" w:unhideWhenUsed="1"/>
-    <w:lsdException w:name="Table Grid 7" w:semiHidden="1" w:unhideWhenUsed="1"/>
-    <w:lsdException w:name="Table Grid 8" w:semiHidden="1" w:unhideWhenUsed="1"/>
-    <w:lsdException w:name="Table List 1" w:semiHidden="1" w:unhideWhenUsed="1"/>
-    <w:lsdException w:name="Table List 2" w:semiHidden="1" w:unhideWhenUsed="1"/>
-    <w:lsdException w:name="Table List 3" w:semiHidden="1" w:unhideWhenUsed="1"/>
-    <w:lsdException w:name="Table List 4" w:semiHidden="1" w:unhideWhenUsed="1"/>
-    <w:lsdException w:name="Table List 5" w:semiHidden="1" w:unhideWhenUsed="1"/>
-    <w:lsdException w:name="Table List 6" w:semiHidden="1" w:unhideWhenUsed="1"/>
-    <w:lsdException w:name="Table List 7" w:semiHidden="1" w:unhideWhenUsed="1"/>
-    <w:lsdException w:name="Table List 8" w:semiHidden="1" w:unhideWhenUsed="1"/>
-    <w:lsdException w:name="Table 3D effects 1" w:semiHidden="1" w:unhideWhenUsed="1"/>
-    <w:lsdException w:name="Table 3D effects 2" w:semiHidden="1" w:unhideWhenUsed="1"/>
-    <w:lsdException w:name="Table 3D effects 3" w:semiHidden="1" w:unhideWhenUsed="1"/>
-    <w:lsdException w:name="Table Contemporary" w:semiHidden="1" w:unhideWhenUsed="1"/>
-    <w:lsdException w:name="Table Elegant" w:semiHidden="1" w:unhideWhenUsed="1"/>
-    <w:lsdException w:name="Table Professional" w:semiHidden="1" w:unhideWhenUsed="1"/>
-    <w:lsdException w:name="Table Subtle 1" w:semiHidden="1" w:unhideWhenUsed="1"/>
-    <w:lsdException w:name="Table Subtle 2" w:semiHidden="1" w:unhideWhenUsed="1"/>
-    <w:lsdException w:name="Table Web 1" w:semiHidden="1" w:unhideWhenUsed="1"/>
-    <w:lsdException w:name="Table Web 2" w:semiHidden="1" w:unhideWhenUsed="1"/>
-    <w:lsdException w:name="Table Web 3" w:semiHidden="1" w:unhideWhenUsed="1"/>
-    <w:lsdException w:name="Balloon Text" w:semiHidden="1" w:unhideWhenUsed="1"/>
-    <w:lsdException w:name="Table Grid" w:uiPriority="59"/>
-    <w:lsdException w:name="Table Theme" w:semiHidden="1" w:unhideWhenUsed="1"/>
-    <w:lsdException w:name="Placeholder Text" w:semiHidden="1"/>
-    <w:lsdException w:name="No Spacing" w:uiPriority="1" w:qFormat="1"/>
-    <w:lsdException w:name="Light Shading" w:uiPriority="60"/>
-    <w:lsdException w:name="Light List" w:uiPriority="61"/>
-    <w:lsdException w:name="Light Grid" w:uiPriority="62"/>
-    <w:lsdException w:name="Medium Shading 1" w:uiPriority="63"/>
-    <w:lsdException w:name="Medium Shading 2" w:uiPriority="64"/>
-    <w:lsdException w:name="Medium List 1" w:uiPriority="65"/>
-    <w:lsdException w:name="Medium List 2" w:uiPriority="66"/>
-    <w:lsdException w:name="Medium Grid 1" w:uiPriority="67"/>
-    <w:lsdException w:name="Medium Grid 2" w:uiPriority="68"/>
-    <w:lsdException w:name="Medium Grid 3" w:uiPriority="69"/>
-    <w:lsdException w:name="Dark List" w:uiPriority="70"/>
-    <w:lsdException w:name="Colorful Shading" w:uiPriority="71"/>
-    <w:lsdException w:name="Colorful List" w:uiPriority="72"/>
-    <w:lsdException w:name="Colorful Grid" w:uiPriority="73"/>
-    <w:lsdException w:name="Light Shading Accent 1" w:uiPriority="60"/>
-    <w:lsdException w:name="Light List Accent 1" w:uiPriority="61"/>
-    <w:lsdException w:name="Light Grid Accent 1" w:uiPriority="62"/>
-    <w:lsdException w:name="Medium Shading 1 Accent 1" w:uiPriority="63"/>
-    <w:lsdException w:name="Medium Shading 2 Accent 1" w:uiPriority="64"/>
-    <w:lsdException w:name="Medium List 1 Accent 1" w:uiPriority="65"/>
-    <w:lsdException w:name="Revision" w:semiHidden="1"/>
-    <w:lsdException w:name="List Paragraph" w:uiPriority="34" w:qFormat="1"/>
-    <w:lsdException w:name="Quote" w:uiPriority="29" w:qFormat="1"/>
-    <w:lsdException w:name="Intense Quote" w:uiPriority="30" w:qFormat="1"/>
-    <w:lsdException w:name="Medium List 2 Accent 1" w:uiPriority="66"/>
-    <w:lsdException w:name="Medium Grid 1 Accent 1" w:uiPriority="67"/>
-    <w:lsdException w:name="Medium Grid 2 Accent 1" w:uiPriority="68"/>
-    <w:lsdException w:name="Medium Grid 3 Accent 1" w:uiPriority="69"/>
-    <w:lsdException w:name="Dark List Accent 1" w:uiPriority="70"/>
-    <w:lsdException w:name="Colorful Shading Accent 1" w:uiPriority="71"/>
-    <w:lsdException w:name="Colorful List Accent 1" w:uiPriority="72"/>
-    <w:lsdException w:name="Colorful Grid Accent 1" w:uiPriority="73"/>
-    <w:lsdException w:name="Light Shading Accent 2" w:uiPriority="60"/>
-    <w:lsdException w:name="Light List Accent 2" w:uiPriority="61"/>
-    <w:lsdException w:name="Light Grid Accent 2" w:uiPriority="62"/>
-    <w:lsdException w:name="Medium Shading 1 Accent 2" w:uiPriority="63"/>
-    <w:lsdException w:name="Medium Shading 2 Accent 2" w:uiPriority="64"/>
-    <w:lsdException w:name="Medium List 1 Accent 2" w:uiPriority="65"/>
-    <w:lsdException w:name="Medium List 2 Accent 2" w:uiPriority="66"/>
-    <w:lsdException w:name="Medium Grid 1 Accent 2" w:uiPriority="67"/>
-    <w:lsdException w:name="Medium Grid 2 Accent 2" w:uiPriority="68"/>
-    <w:lsdException w:name="Medium Grid 3 Accent 2" w:uiPriority="69"/>
-    <w:lsdException w:name="Dark List Accent 2" w:uiPriority="70"/>
-    <w:lsdException w:name="Colorful Shading Accent 2" w:uiPriority="71"/>
-    <w:lsdException w:name="Colorful List Accent 2" w:uiPriority="72"/>
-    <w:lsdException w:name="Colorful Grid Accent 2" w:uiPriority="73"/>
-    <w:lsdException w:name="Light Shading Accent 3" w:uiPriority="60"/>
-    <w:lsdException w:name="Light List Accent 3" w:uiPriority="61"/>
-    <w:lsdException w:name="Light Grid Accent 3" w:uiPriority="62"/>
-    <w:lsdException w:name="Medium Shading 1 Accent 3" w:uiPriority="63"/>
-    <w:lsdException w:name="Medium Shading 2 Accent 3" w:uiPriority="64"/>
-    <w:lsdException w:name="Medium List 1 Accent 3" w:uiPriority="65"/>
-    <w:lsdException w:name="Medium List 2 Accent 3" w:uiPriority="66"/>
-    <w:lsdException w:name="Medium Grid 1 Accent 3" w:uiPriority="67"/>
-    <w:lsdException w:name="Medium Grid 2 Accent 3" w:uiPriority="68"/>
-    <w:lsdException w:name="Medium Grid 3 Accent 3" w:uiPriority="69"/>
-    <w:lsdException w:name="Dark List Accent 3" w:uiPriority="70"/>
-    <w:lsdException w:name="Colorful Shading Accent 3" w:uiPriority="71"/>
-    <w:lsdException w:name="Colorful List Accent 3" w:uiPriority="72"/>
-    <w:lsdException w:name="Colorful Grid Accent 3" w:uiPriority="73"/>
-    <w:lsdException w:name="Light Shading Accent 4" w:uiPriority="60"/>
-    <w:lsdException w:name="Light List Accent 4" w:uiPriority="61"/>
-    <w:lsdException w:name="Light Grid Accent 4" w:uiPriority="62"/>
-    <w:lsdException w:name="Medium Shading 1 Accent 4" w:uiPriority="63"/>
-    <w:lsdException w:name="Medium Shading 2 Accent 4" w:uiPriority="64"/>
-    <w:lsdException w:name="Medium List 1 Accent 4" w:uiPriority="65"/>
-    <w:lsdException w:name="Medium List 2 Accent 4" w:uiPriority="66"/>
-    <w:lsdException w:name="Medium Grid 1 Accent 4" w:uiPriority="67"/>
-    <w:lsdException w:name="Medium Grid 2 Accent 4" w:uiPriority="68"/>
-    <w:lsdException w:name="Medium Grid 3 Accent 4" w:uiPriority="69"/>
-    <w:lsdException w:name="Dark List Accent 4" w:uiPriority="70"/>
-    <w:lsdException w:name="Colorful Shading Accent 4" w:uiPriority="71"/>
-    <w:lsdException w:name="Colorful List Accent 4" w:uiPriority="72"/>
-    <w:lsdException w:name="Colorful Grid Accent 4" w:uiPriority="73"/>
-    <w:lsdException w:name="Light Shading Accent 5" w:uiPriority="60"/>
-    <w:lsdException w:name="Light List Accent 5" w:uiPriority="61"/>
-    <w:lsdException w:name="Light Grid Accent 5" w:uiPriority="62"/>
-    <w:lsdException w:name="Medium Shading 1 Accent 5" w:uiPriority="63"/>
-    <w:lsdException w:name="Medium Shading 2 Accent 5" w:uiPriority="64"/>
-    <w:lsdException w:name="Medium List 1 Accent 5" w:uiPriority="65"/>
-    <w:lsdException w:name="Medium List 2 Accent 5" w:uiPriority="66"/>
-    <w:lsdException w:name="Medium Grid 1 Accent 5" w:uiPriority="67"/>
-    <w:lsdException w:name="Medium Grid 2 Accent 5" w:uiPriority="68"/>
-    <w:lsdException w:name="Medium Grid 3 Accent 5" w:uiPriority="69"/>
-    <w:lsdException w:name="Dark List Accent 5" w:uiPriority="70"/>
-    <w:lsdException w:name="Colorful Shading Accent 5" w:uiPriority="71"/>
-    <w:lsdException w:name="Colorful List Accent 5" w:uiPriority="72"/>
-    <w:lsdException w:name="Colorful Grid Accent 5" w:uiPriority="73"/>
-    <w:lsdException w:name="Light Shading Accent 6" w:uiPriority="60"/>
-    <w:lsdException w:name="Light List Accent 6" w:uiPriority="61"/>
-    <w:lsdException w:name="Light Grid Accent 6" w:uiPriority="62"/>
-    <w:lsdException w:name="Medium Shading 1 Accent 6" w:uiPriority="63"/>
-    <w:lsdException w:name="Medium Shading 2 Accent 6" w:uiPriority="64"/>
-    <w:lsdException w:name="Medium List 1 Accent 6" w:uiPriority="65"/>
-    <w:lsdException w:name="Medium List 2 Accent 6" w:uiPriority="66"/>
-    <w:lsdException w:name="Medium Grid 1 Accent 6" w:uiPriority="67"/>
-    <w:lsdException w:name="Medium Grid 2 Accent 6" w:uiPriority="68"/>
-    <w:lsdException w:name="Medium Grid 3 Accent 6" w:uiPriority="69"/>
-    <w:lsdException w:name="Dark List Accent 6" w:uiPriority="70"/>
-    <w:lsdException w:name="Colorful Shading Accent 6" w:uiPriority="71"/>
-    <w:lsdException w:name="Colorful List Accent 6" w:uiPriority="72"/>
-    <w:lsdException w:name="Colorful Grid Accent 6" w:uiPriority="73"/>
-    <w:lsdException w:name="Subtle Emphasis" w:uiPriority="19" w:qFormat="1"/>
-    <w:lsdException w:name="Intense Emphasis" w:uiPriority="21" w:qFormat="1"/>
-    <w:lsdException w:name="Subtle Reference" w:uiPriority="31" w:qFormat="1"/>
-    <w:lsdException w:name="Intense Reference" w:uiPriority="32" w:qFormat="1"/>
-    <w:lsdException w:name="Book Title" w:uiPriority="33" w:qFormat="1"/>
-    <w:lsdException w:name="Bibliography" w:semiHidden="1" w:uiPriority="37" w:unhideWhenUsed="1"/>
-    <w:lsdException w:name="TOC Heading" w:semiHidden="1" w:uiPriority="39" w:unhideWhenUsed="1" w:qFormat="1"/>
-    <w:lsdException w:name="Plain Table 1" w:uiPriority="41"/>
-    <w:lsdException w:name="Plain Table 2" w:uiPriority="42"/>
-    <w:lsdException w:name="Plain Table 3" w:uiPriority="43"/>
-    <w:lsdException w:name="Plain Table 4" w:uiPriority="44"/>
-    <w:lsdException w:name="Plain Table 5" w:uiPriority="45"/>
-    <w:lsdException w:name="Grid Table Light" w:uiPriority="40"/>
-    <w:lsdException w:name="Grid Table 1 Light" w:uiPriority="46"/>
-    <w:lsdException w:name="Grid Table 2" w:uiPriority="47"/>
-    <w:lsdException w:name="Grid Table 3" w:uiPriority="48"/>
-    <w:lsdException w:name="Grid Table 4" w:uiPriority="49"/>
-    <w:lsdException w:name="Grid Table 5 Dark" w:uiPriority="50"/>
-    <w:lsdException w:name="Grid Table 6 Colorful" w:uiPriority="51"/>
-    <w:lsdException w:name="Grid Table 7 Colorful" w:uiPriority="52"/>
-    <w:lsdException w:name="Grid Table 1 Light Accent 1" w:uiPriority="46"/>
-    <w:lsdException w:name="Grid Table 2 Accent 1" w:uiPriority="47"/>
-    <w:lsdException w:name="Grid Table 3 Accent 1" w:uiPriority="48"/>
-    <w:lsdException w:name="Grid Table 4 Accent 1" w:uiPriority="49"/>
-    <w:lsdException w:name="Grid Table 5 Dark Accent 1" w:uiPriority="50"/>
-    <w:lsdException w:name="Grid Table 6 Colorful Accent 1" w:uiPriority="51"/>
-    <w:lsdException w:name="Grid Table 7 Colorful Accent 1" w:uiPriority="52"/>
-    <w:lsdException w:name="Grid Table 1 Light Accent 2" w:uiPriority="46"/>
-    <w:lsdException w:name="Grid Table 2 Accent 2" w:uiPriority="47"/>
-    <w:lsdException w:name="Grid Table 3 Accent 2" w:uiPriority="48"/>
-    <w:lsdException w:name="Grid Table 4 Accent 2" w:uiPriority="49"/>
-    <w:lsdException w:name="Grid Table 5 Dark Accent 2" w:uiPriority="50"/>
-    <w:lsdException w:name="Grid Table 6 Colorful Accent 2" w:uiPriority="51"/>
-    <w:lsdException w:name="Grid Table 7 Colorful Accent 2" w:uiPriority="52"/>
-    <w:lsdException w:name="Grid Table 1 Light Accent 3" w:uiPriority="46"/>
-    <w:lsdException w:name="Grid Table 2 Accent 3" w:uiPriority="47"/>
-    <w:lsdException w:name="Grid Table 3 Accent 3" w:uiPriority="48"/>
-    <w:lsdException w:name="Grid Table 4 Accent 3" w:uiPriority="49"/>
-    <w:lsdException w:name="Grid Table 5 Dark Accent 3" w:uiPriority="50"/>
-    <w:lsdException w:name="Grid Table 6 Colorful Accent 3" w:uiPriority="51"/>
-    <w:lsdException w:name="Grid Table 7 Colorful Accent 3" w:uiPriority="52"/>
-    <w:lsdException w:name="Grid Table 1 Light Accent 4" w:uiPriority="46"/>
-    <w:lsdException w:name="Grid Table 2 Accent 4" w:uiPriority="47"/>
-    <w:lsdException w:name="Grid Table 3 Accent 4" w:uiPriority="48"/>
-    <w:lsdException w:name="Grid Table 4 Accent 4" w:uiPriority="49"/>
-    <w:lsdException w:name="Grid Table 5 Dark Accent 4" w:uiPriority="50"/>
-    <w:lsdException w:name="Grid Table 6 Colorful Accent 4" w:uiPriority="51"/>
-    <w:lsdException w:name="Grid Table 7 Colorful Accent 4" w:uiPriority="52"/>
-    <w:lsdException w:name="Grid Table 1 Light Accent 5" w:uiPriority="46"/>
-    <w:lsdException w:name="Grid Table 2 Accent 5" w:uiPriority="47"/>
-    <w:lsdException w:name="Grid Table 3 Accent 5" w:uiPriority="48"/>
-    <w:lsdException w:name="Grid Table 4 Accent 5" w:uiPriority="49"/>
-    <w:lsdException w:name="Grid Table 5 Dark Accent 5" w:uiPriority="50"/>
-    <w:lsdException w:name="Grid Table 6 Colorful Accent 5" w:uiPriority="51"/>
-    <w:lsdException w:name="Grid Table 7 Colorful Accent 5" w:uiPriority="52"/>
-    <w:lsdException w:name="Grid Table 1 Light Accent 6" w:uiPriority="46"/>
-    <w:lsdException w:name="Grid Table 2 Accent 6" w:uiPriority="47"/>
-    <w:lsdException w:name="Grid Table 3 Accent 6" w:uiPriority="48"/>
-    <w:lsdException w:name="Grid Table 4 Accent 6" w:uiPriority="49"/>
-    <w:lsdException w:name="Grid Table 5 Dark Accent 6" w:uiPriority="50"/>
-    <w:lsdException w:name="Grid Table 6 Colorful Accent 6" w:uiPriority="51"/>
-    <w:lsdException w:name="Grid Table 7 Colorful Accent 6" w:uiPriority="52"/>
-    <w:lsdException w:name="List Table 1 Light" w:uiPriority="46"/>
-    <w:lsdException w:name="List Table 2" w:uiPriority="47"/>
-    <w:lsdException w:name="List Table 3" w:uiPriority="48"/>
-    <w:lsdException w:name="List Table 4" w:uiPriority="49"/>
-    <w:lsdException w:name="List Table 5 Dark" w:uiPriority="50"/>
-    <w:lsdException w:name="List Table 6 Colorful" w:uiPriority="51"/>
-    <w:lsdException w:name="List Table 7 Colorful" w:uiPriority="52"/>
-    <w:lsdException w:name="List Table 1 Light Accent 1" w:uiPriority="46"/>
-    <w:lsdException w:name="List Table 2 Accent 1" w:uiPriority="47"/>
-    <w:lsdException w:name="List Table 3 Accent 1" w:uiPriority="48"/>
-    <w:lsdException w:name="List Table 4 Accent 1" w:uiPriority="49"/>
-    <w:lsdException w:name="List Table 5 Dark Accent 1" w:uiPriority="50"/>
-    <w:lsdException w:name="List Table 6 Colorful Accent 1" w:uiPriority="51"/>
-    <w:lsdException w:name="List Table 7 Colorful Accent 1" w:uiPriority="52"/>
-    <w:lsdException w:name="List Table 1 Light Accent 2" w:uiPriority="46"/>
-    <w:lsdException w:name="List Table 2 Accent 2" w:uiPriority="47"/>
-    <w:lsdException w:name="List Table 3 Accent 2" w:uiPriority="48"/>
-    <w:lsdException w:name="List Table 4 Accent 2" w:uiPriority="49"/>
-    <w:lsdException w:name="List Table 5 Dark Accent 2" w:uiPriority="50"/>
-    <w:lsdException w:name="List Table 6 Colorful Accent 2" w:uiPriority="51"/>
-    <w:lsdException w:name="List Table 7 Colorful Accent 2" w:uiPriority="52"/>
-    <w:lsdException w:name="List Table 1 Light Accent 3" w:uiPriority="46"/>
-    <w:lsdException w:name="List Table 2 Accent 3" w:uiPriority="47"/>
-    <w:lsdException w:name="List Table 3 Accent 3" w:uiPriority="48"/>
-    <w:lsdException w:name="List Table 4 Accent 3" w:uiPriority="49"/>
-    <w:lsdException w:name="List Table 5 Dark Accent 3" w:uiPriority="50"/>
-    <w:lsdException w:name="List Table 6 Colorful Accent 3" w:uiPriority="51"/>
-    <w:lsdException w:name="List Table 7 Colorful Accent 3" w:uiPriority="52"/>
-    <w:lsdException w:name="List Table 1 Light Accent 4" w:uiPriority="46"/>
-    <w:lsdException w:name="List Table 2 Accent 4" w:uiPriority="47"/>
-    <w:lsdException w:name="List Table 3 Accent 4" w:uiPriority="48"/>
-    <w:lsdException w:name="List Table 4 Accent 4" w:uiPriority="49"/>
-    <w:lsdException w:name="List Table 5 Dark Accent 4" w:uiPriority="50"/>
-    <w:lsdException w:name="List Table 6 Colorful Accent 4" w:uiPriority="51"/>
-    <w:lsdException w:name="List Table 7 Colorful Accent 4" w:uiPriority="52"/>
-    <w:lsdException w:name="List Table 1 Light Accent 5" w:uiPriority="46"/>
-    <w:lsdException w:name="List Table 2 Accent 5" w:uiPriority="47"/>
-    <w:lsdException w:name="List Table 3 Accent 5" w:uiPriority="48"/>
-    <w:lsdException w:name="List Table 4 Accent 5" w:uiPriority="49"/>
-    <w:lsdException w:name="List Table 5 Dark Accent 5" w:uiPriority="50"/>
-    <w:lsdException w:name="List Table 6 Colorful Accent 5" w:uiPriority="51"/>
-    <w:lsdException w:name="List Table 7 Colorful Accent 5" w:uiPriority="52"/>
-    <w:lsdException w:name="List Table 1 Light Accent 6" w:uiPriority="46"/>
-    <w:lsdException w:name="List Table 2 Accent 6" w:uiPriority="47"/>
-    <w:lsdException w:name="List Table 3 Accent 6" w:uiPriority="48"/>
-    <w:lsdException w:name="List Table 4 Accent 6" w:uiPriority="49"/>
-    <w:lsdException w:name="List Table 5 Dark Accent 6" w:uiPriority="50"/>
-    <w:lsdException w:name="List Table 6 Colorful Accent 6" w:uiPriority="51"/>
-    <w:lsdException w:name="List Table 7 Colorful Accent 6" w:uiPriority="52"/>
-    <w:lsdException w:name="Mention" w:semiHidden="1" w:unhideWhenUsed="1"/>
-    <w:lsdException w:name="Smart Hyperlink" w:semiHidden="1" w:unhideWhenUsed="1"/>
-    <w:lsdException w:name="Hashtag" w:semiHidden="1" w:unhideWhenUsed="1"/>
-    <w:lsdException w:name="Unresolved Mention" w:semiHidden="1" w:unhideWhenUsed="1"/>
-    <w:lsdException w:name="Smart Link" w:semiHidden="1" w:unhideWhenUsed="1"/>
+  <w:latentStyles w:defLockedState="0" w:defUIPriority="99" w:defSemiHidden="1" w:defUnhideWhenUsed="1" w:defQFormat="0" w:count="267">
+    <w:lsdException w:name="Normal" w:semiHidden="0" w:uiPriority="0" w:unhideWhenUsed="0" w:qFormat="1"/>
+    <w:lsdException w:name="heading 1" w:semiHidden="0" w:uiPriority="0" w:unhideWhenUsed="0" w:qFormat="1"/>
+    <w:lsdException w:name="heading 2" w:uiPriority="0" w:qFormat="1"/>
+    <w:lsdException w:name="heading 3" w:uiPriority="0" w:qFormat="1"/>
+    <w:lsdException w:name="heading 4" w:uiPriority="0" w:qFormat="1"/>
+    <w:lsdException w:name="heading 5" w:uiPriority="0" w:qFormat="1"/>
+    <w:lsdException w:name="heading 6" w:uiPriority="0" w:qFormat="1"/>
+    <w:lsdException w:name="heading 7" w:uiPriority="0" w:qFormat="1"/>
+    <w:lsdException w:name="heading 8" w:uiPriority="0" w:qFormat="1"/>
+    <w:lsdException w:name="heading 9" w:uiPriority="0" w:qFormat="1"/>
+    <w:lsdException w:name="toc 1" w:uiPriority="39"/>
+    <w:lsdException w:name="toc 2" w:uiPriority="39"/>
+    <w:lsdException w:name="toc 3" w:uiPriority="39"/>
+    <w:lsdException w:name="toc 4" w:uiPriority="39"/>
+    <w:lsdException w:name="toc 5" w:uiPriority="39"/>
+    <w:lsdException w:name="toc 6" w:uiPriority="39"/>
+    <w:lsdException w:name="toc 7" w:uiPriority="39"/>
+    <w:lsdException w:name="toc 8" w:uiPriority="39"/>
+    <w:lsdException w:name="toc 9" w:uiPriority="39"/>
+    <w:lsdException w:name="annotation text" w:uiPriority="0"/>
+    <w:lsdException w:name="header" w:uiPriority="0"/>
+    <w:lsdException w:name="caption" w:uiPriority="35" w:qFormat="1"/>
+    <w:lsdException w:name="annotation reference" w:uiPriority="0"/>
+    <w:lsdException w:name="page number" w:uiPriority="0"/>
+    <w:lsdException w:name="Title" w:semiHidden="0" w:uiPriority="10" w:unhideWhenUsed="0" w:qFormat="1"/>
+    <w:lsdException w:name="Default Paragraph Font" w:uiPriority="1"/>
+    <w:lsdException w:name="Body Text" w:uiPriority="0"/>
+    <w:lsdException w:name="Subtitle" w:semiHidden="0" w:uiPriority="11" w:unhideWhenUsed="0" w:qFormat="1"/>
+    <w:lsdException w:name="Body Text 2" w:uiPriority="0"/>
+    <w:lsdException w:name="Hyperlink" w:uiPriority="0"/>
+    <w:lsdException w:name="Strong" w:semiHidden="0" w:uiPriority="22" w:unhideWhenUsed="0" w:qFormat="1"/>
+    <w:lsdException w:name="Emphasis" w:semiHidden="0" w:uiPriority="20" w:unhideWhenUsed="0" w:qFormat="1"/>
+    <w:lsdException w:name="Table Grid" w:semiHidden="0" w:uiPriority="59" w:unhideWhenUsed="0"/>
+    <w:lsdException w:name="Placeholder Text" w:unhideWhenUsed="0"/>
+    <w:lsdException w:name="No Spacing" w:semiHidden="0" w:uiPriority="1" w:unhideWhenUsed="0" w:qFormat="1"/>
+    <w:lsdException w:name="Light Shading" w:semiHidden="0" w:uiPriority="60" w:unhideWhenUsed="0"/>
+    <w:lsdException w:name="Light List" w:semiHidden="0" w:uiPriority="61" w:unhideWhenUsed="0"/>
+    <w:lsdException w:name="Light Grid" w:semiHidden="0" w:uiPriority="62" w:unhideWhenUsed="0"/>
+    <w:lsdException w:name="Medium Shading 1" w:semiHidden="0" w:uiPriority="63" w:unhideWhenUsed="0"/>
+    <w:lsdException w:name="Medium Shading 2" w:semiHidden="0" w:uiPriority="64" w:unhideWhenUsed="0"/>
+    <w:lsdException w:name="Medium List 1" w:semiHidden="0" w:uiPriority="65" w:unhideWhenUsed="0"/>
+    <w:lsdException w:name="Medium List 2" w:semiHidden="0" w:uiPriority="66" w:unhideWhenUsed="0"/>
+    <w:lsdException w:name="Medium Grid 1" w:semiHidden="0" w:uiPriority="67" w:unhideWhenUsed="0"/>
+    <w:lsdException w:name="Medium Grid 2" w:semiHidden="0" w:uiPriority="68" w:unhideWhenUsed="0"/>
+    <w:lsdException w:name="Medium Grid 3" w:semiHidden="0" w:uiPriority="69" w:unhideWhenUsed="0"/>
+    <w:lsdException w:name="Dark List" w:semiHidden="0" w:uiPriority="70" w:unhideWhenUsed="0"/>
+    <w:lsdException w:name="Colorful Shading" w:semiHidden="0" w:uiPriority="71" w:unhideWhenUsed="0"/>
+    <w:lsdException w:name="Colorful List" w:semiHidden="0" w:uiPriority="72" w:unhideWhenUsed="0"/>
+    <w:lsdException w:name="Colorful Grid" w:semiHidden="0" w:uiPriority="73" w:unhideWhenUsed="0"/>
+    <w:lsdException w:name="Light Shading Accent 1" w:semiHidden="0" w:uiPriority="60" w:unhideWhenUsed="0"/>
+    <w:lsdException w:name="Light List Accent 1" w:semiHidden="0" w:uiPriority="61" w:unhideWhenUsed="0"/>
+    <w:lsdException w:name="Light Grid Accent 1" w:semiHidden="0" w:uiPriority="62" w:unhideWhenUsed="0"/>
+    <w:lsdException w:name="Medium Shading 1 Accent 1" w:semiHidden="0" w:uiPriority="63" w:unhideWhenUsed="0"/>
+    <w:lsdException w:name="Medium Shading 2 Accent 1" w:semiHidden="0" w:uiPriority="64" w:unhideWhenUsed="0"/>
+    <w:lsdException w:name="Medium List 1 Accent 1" w:semiHidden="0" w:uiPriority="65" w:unhideWhenUsed="0"/>
+    <w:lsdException w:name="Revision" w:unhideWhenUsed="0"/>
+    <w:lsdException w:name="List Paragraph" w:semiHidden="0" w:uiPriority="34" w:unhideWhenUsed="0" w:qFormat="1"/>
+    <w:lsdException w:name="Quote" w:semiHidden="0" w:uiPriority="29" w:unhideWhenUsed="0" w:qFormat="1"/>
+    <w:lsdException w:name="Intense Quote" w:semiHidden="0" w:uiPriority="30" w:unhideWhenUsed="0" w:qFormat="1"/>
+    <w:lsdException w:name="Medium List 2 Accent 1" w:semiHidden="0" w:uiPriority="66" w:unhideWhenUsed="0"/>
+    <w:lsdException w:name="Medium Grid 1 Accent 1" w:semiHidden="0" w:uiPriority="67" w:unhideWhenUsed="0"/>
+    <w:lsdException w:name="Medium Grid 2 Accent 1" w:semiHidden="0" w:uiPriority="68" w:unhideWhenUsed="0"/>
+    <w:lsdException w:name="Medium Grid 3 Accent 1" w:semiHidden="0" w:uiPriority="69" w:unhideWhenUsed="0"/>
+    <w:lsdException w:name="Dark List Accent 1" w:semiHidden="0" w:uiPriority="70" w:unhideWhenUsed="0"/>
+    <w:lsdException w:name="Colorful Shading Accent 1" w:semiHidden="0" w:uiPriority="71" w:unhideWhenUsed="0"/>
+    <w:lsdException w:name="Colorful List Accent 1" w:semiHidden="0" w:uiPriority="72" w:unhideWhenUsed="0"/>
+    <w:lsdException w:name="Colorful Grid Accent 1" w:semiHidden="0" w:uiPriority="73" w:unhideWhenUsed="0"/>
+    <w:lsdException w:name="Light Shading Accent 2" w:semiHidden="0" w:uiPriority="60" w:unhideWhenUsed="0"/>
+    <w:lsdException w:name="Light List Accent 2" w:semiHidden="0" w:uiPriority="61" w:unhideWhenUsed="0"/>
+    <w:lsdException w:name="Light Grid Accent 2" w:semiHidden="0" w:uiPriority="62" w:unhideWhenUsed="0"/>
+    <w:lsdException w:name="Medium Shading 1 Accent 2" w:semiHidden="0" w:uiPriority="63" w:unhideWhenUsed="0"/>
+    <w:lsdException w:name="Medium Shading 2 Accent 2" w:semiHidden="0" w:uiPriority="64" w:unhideWhenUsed="0"/>
+    <w:lsdException w:name="Medium List 1 Accent 2" w:semiHidden="0" w:uiPriority="65" w:unhideWhenUsed="0"/>
+    <w:lsdException w:name="Medium List 2 Accent 2" w:semiHidden="0" w:uiPriority="66" w:unhideWhenUsed="0"/>
+    <w:lsdException w:name="Medium Grid 1 Accent 2" w:semiHidden="0" w:uiPriority="67" w:unhideWhenUsed="0"/>
+    <w:lsdException w:name="Medium Grid 2 Accent 2" w:semiHidden="0" w:uiPriority="68" w:unhideWhenUsed="0"/>
+    <w:lsdException w:name="Medium Grid 3 Accent 2" w:semiHidden="0" w:uiPriority="69" w:unhideWhenUsed="0"/>
+    <w:lsdException w:name="Dark List Accent 2" w:semiHidden="0" w:uiPriority="70" w:unhideWhenUsed="0"/>
+    <w:lsdException w:name="Colorful Shading Accent 2" w:semiHidden="0" w:uiPriority="71" w:unhideWhenUsed="0"/>
+    <w:lsdException w:name="Colorful List Accent 2" w:semiHidden="0" w:uiPriority="72" w:unhideWhenUsed="0"/>
+    <w:lsdException w:name="Colorful Grid Accent 2" w:semiHidden="0" w:uiPriority="73" w:unhideWhenUsed="0"/>
+    <w:lsdException w:name="Light Shading Accent 3" w:semiHidden="0" w:uiPriority="60" w:unhideWhenUsed="0"/>
+    <w:lsdException w:name="Light List Accent 3" w:semiHidden="0" w:uiPriority="61" w:unhideWhenUsed="0"/>
+    <w:lsdException w:name="Light Grid Accent 3" w:semiHidden="0" w:uiPriority="62" w:unhideWhenUsed="0"/>
+    <w:lsdException w:name="Medium Shading 1 Accent 3" w:semiHidden="0" w:uiPriority="63" w:unhideWhenUsed="0"/>
+    <w:lsdException w:name="Medium Shading 2 Accent 3" w:semiHidden="0" w:uiPriority="64" w:unhideWhenUsed="0"/>
+    <w:lsdException w:name="Medium List 1 Accent 3" w:semiHidden="0" w:uiPriority="65" w:unhideWhenUsed="0"/>
+    <w:lsdException w:name="Medium List 2 Accent 3" w:semiHidden="0" w:uiPriority="66" w:unhideWhenUsed="0"/>
+    <w:lsdException w:name="Medium Grid 1 Accent 3" w:semiHidden="0" w:uiPriority="67" w:unhideWhenUsed="0"/>
+    <w:lsdException w:name="Medium Grid 2 Accent 3" w:semiHidden="0" w:uiPriority="68" w:unhideWhenUsed="0"/>
+    <w:lsdException w:name="Medium Grid 3 Accent 3" w:semiHidden="0" w:uiPriority="69" w:unhideWhenUsed="0"/>
+    <w:lsdException w:name="Dark List Accent 3" w:semiHidden="0" w:uiPriority="70" w:unhideWhenUsed="0"/>
+    <w:lsdException w:name="Colorful Shading Accent 3" w:semiHidden="0" w:uiPriority="71" w:unhideWhenUsed="0"/>
+    <w:lsdException w:name="Colorful List Accent 3" w:semiHidden="0" w:uiPriority="72" w:unhideWhenUsed="0"/>
+    <w:lsdException w:name="Colorful Grid Accent 3" w:semiHidden="0" w:uiPriority="73" w:unhideWhenUsed="0"/>
+    <w:lsdException w:name="Light Shading Accent 4" w:semiHidden="0" w:uiPriority="60" w:unhideWhenUsed="0"/>
+    <w:lsdException w:name="Light List Accent 4" w:semiHidden="0" w:uiPriority="61" w:unhideWhenUsed="0"/>
+    <w:lsdException w:name="Light Grid Accent 4" w:semiHidden="0" w:uiPriority="62" w:unhideWhenUsed="0"/>
+    <w:lsdException w:name="Medium Shading 1 Accent 4" w:semiHidden="0" w:uiPriority="63" w:unhideWhenUsed="0"/>
+    <w:lsdException w:name="Medium Shading 2 Accent 4" w:semiHidden="0" w:uiPriority="64" w:unhideWhenUsed="0"/>
+    <w:lsdException w:name="Medium List 1 Accent 4" w:semiHidden="0" w:uiPriority="65" w:unhideWhenUsed="0"/>
+    <w:lsdException w:name="Medium List 2 Accent 4" w:semiHidden="0" w:uiPriority="66" w:unhideWhenUsed="0"/>
+    <w:lsdException w:name="Medium Grid 1 Accent 4" w:semiHidden="0" w:uiPriority="67" w:unhideWhenUsed="0"/>
+    <w:lsdException w:name="Medium Grid 2 Accent 4" w:semiHidden="0" w:uiPriority="68" w:unhideWhenUsed="0"/>
+    <w:lsdException w:name="Medium Grid 3 Accent 4" w:semiHidden="0" w:uiPriority="69" w:unhideWhenUsed="0"/>
+    <w:lsdException w:name="Dark List Accent 4" w:semiHidden="0" w:uiPriority="70" w:unhideWhenUsed="0"/>
+    <w:lsdException w:name="Colorful Shading Accent 4" w:semiHidden="0" w:uiPriority="71" w:unhideWhenUsed="0"/>
+    <w:lsdException w:name="Colorful List Accent 4" w:semiHidden="0" w:uiPriority="72" w:unhideWhenUsed="0"/>
+    <w:lsdException w:name="Colorful Grid Accent 4" w:semiHidden="0" w:uiPriority="73" w:unhideWhenUsed="0"/>
+    <w:lsdException w:name="Light Shading Accent 5" w:semiHidden="0" w:uiPriority="60" w:unhideWhenUsed="0"/>
+    <w:lsdException w:name="Light List Accent 5" w:semiHidden="0" w:uiPriority="61" w:unhideWhenUsed="0"/>
+    <w:lsdException w:name="Light Grid Accent 5" w:semiHidden="0" w:uiPriority="62" w:unhideWhenUsed="0"/>
+    <w:lsdException w:name="Medium Shading 1 Accent 5" w:semiHidden="0" w:uiPriority="63" w:unhideWhenUsed="0"/>
+    <w:lsdException w:name="Medium Shading 2 Accent 5" w:semiHidden="0" w:uiPriority="64" w:unhideWhenUsed="0"/>
+    <w:lsdException w:name="Medium List 1 Accent 5" w:semiHidden="0" w:uiPriority="65" w:unhideWhenUsed="0"/>
+    <w:lsdException w:name="Medium List 2 Accent 5" w:semiHidden="0" w:uiPriority="66" w:unhideWhenUsed="0"/>
+    <w:lsdException w:name="Medium Grid 1 Accent 5" w:semiHidden="0" w:uiPriority="67" w:unhideWhenUsed="0"/>
+    <w:lsdException w:name="Medium Grid 2 Accent 5" w:semiHidden="0" w:uiPriority="68" w:unhideWhenUsed="0"/>
+    <w:lsdException w:name="Medium Grid 3 Accent 5" w:semiHidden="0" w:uiPriority="69" w:unhideWhenUsed="0"/>
+    <w:lsdException w:name="Dark List Accent 5" w:semiHidden="0" w:uiPriority="70" w:unhideWhenUsed="0"/>
+    <w:lsdException w:name="Colorful Shading Accent 5" w:semiHidden="0" w:uiPriority="71" w:unhideWhenUsed="0"/>
+    <w:lsdException w:name="Colorful List Accent 5" w:semiHidden="0" w:uiPriority="72" w:unhideWhenUsed="0"/>
+    <w:lsdException w:name="Colorful Grid Accent 5" w:semiHidden="0" w:uiPriority="73" w:unhideWhenUsed="0"/>
+    <w:lsdException w:name="Light Shading Accent 6" w:semiHidden="0" w:uiPriority="60" w:unhideWhenUsed="0"/>
+    <w:lsdException w:name="Light List Accent 6" w:semiHidden="0" w:uiPriority="61" w:unhideWhenUsed="0"/>
+    <w:lsdException w:name="Light Grid Accent 6" w:semiHidden="0" w:uiPriority="62" w:unhideWhenUsed="0"/>
+    <w:lsdException w:name="Medium Shading 1 Accent 6" w:semiHidden="0" w:uiPriority="63" w:unhideWhenUsed="0"/>
+    <w:lsdException w:name="Medium Shading 2 Accent 6" w:semiHidden="0" w:uiPriority="64" w:unhideWhenUsed="0"/>
+    <w:lsdException w:name="Medium List 1 Accent 6" w:semiHidden="0" w:uiPriority="65" w:unhideWhenUsed="0"/>
+    <w:lsdException w:name="Medium List 2 Accent 6" w:semiHidden="0" w:uiPriority="66" w:unhideWhenUsed="0"/>
+    <w:lsdException w:name="Medium Grid 1 Accent 6" w:semiHidden="0" w:uiPriority="67" w:unhideWhenUsed="0"/>
+    <w:lsdException w:name="Medium Grid 2 Accent 6" w:semiHidden="0" w:uiPriority="68" w:unhideWhenUsed="0"/>
+    <w:lsdException w:name="Medium Grid 3 Accent 6" w:semiHidden="0" w:uiPriority="69" w:unhideWhenUsed="0"/>
+    <w:lsdException w:name="Dark List Accent 6" w:semiHidden="0" w:uiPriority="70" w:unhideWhenUsed="0"/>
+    <w:lsdException w:name="Colorful Shading Accent 6" w:semiHidden="0" w:uiPriority="71" w:unhideWhenUsed="0"/>
+    <w:lsdException w:name="Colorful List Accent 6" w:semiHidden="0" w:uiPriority="72" w:unhideWhenUsed="0"/>
+    <w:lsdException w:name="Colorful Grid Accent 6" w:semiHidden="0" w:uiPriority="73" w:unhideWhenUsed="0"/>
+    <w:lsdException w:name="Subtle Emphasis" w:semiHidden="0" w:uiPriority="19" w:unhideWhenUsed="0" w:qFormat="1"/>
+    <w:lsdException w:name="Intense Emphasis" w:semiHidden="0" w:uiPriority="21" w:unhideWhenUsed="0" w:qFormat="1"/>
+    <w:lsdException w:name="Subtle Reference" w:semiHidden="0" w:uiPriority="31" w:unhideWhenUsed="0" w:qFormat="1"/>
+    <w:lsdException w:name="Intense Reference" w:semiHidden="0" w:uiPriority="32" w:unhideWhenUsed="0" w:qFormat="1"/>
+    <w:lsdException w:name="Book Title" w:semiHidden="0" w:uiPriority="33" w:unhideWhenUsed="0" w:qFormat="1"/>
+    <w:lsdException w:name="Bibliography" w:uiPriority="37"/>
+    <w:lsdException w:name="TOC Heading" w:uiPriority="39" w:qFormat="1"/>
   </w:latentStyles>
   <w:style w:type="paragraph" w:default="1" w:styleId="a">
     <w:name w:val="Normal"/>
@@ -7833,6 +7612,7 @@
       <w:spacing w:after="0" w:line="240" w:lineRule="auto"/>
     </w:pPr>
     <w:tblPr>
+      <w:tblInd w:w="0" w:type="dxa"/>
       <w:tblBorders>
         <w:top w:val="single" w:sz="4" w:space="0" w:color="000000" w:themeColor="text1"/>
         <w:left w:val="single" w:sz="4" w:space="0" w:color="000000" w:themeColor="text1"/>
@@ -7841,6 +7621,1175 @@
         <w:insideH w:val="single" w:sz="4" w:space="0" w:color="000000" w:themeColor="text1"/>
         <w:insideV w:val="single" w:sz="4" w:space="0" w:color="000000" w:themeColor="text1"/>
       </w:tblBorders>
+      <w:tblCellMar>
+        <w:top w:w="0" w:type="dxa"/>
+        <w:left w:w="108" w:type="dxa"/>
+        <w:bottom w:w="0" w:type="dxa"/>
+        <w:right w:w="108" w:type="dxa"/>
+      </w:tblCellMar>
+    </w:tblPr>
+  </w:style>
+</w:styles>
+</file>
+
+<file path=word/stylesWithEffects.xml><?xml version="1.0" encoding="utf-8"?>
+<w:styles xmlns:wpc="http://schemas.microsoft.com/office/word/2010/wordprocessingCanvas" xmlns:mc="http://schemas.openxmlformats.org/markup-compatibility/2006" xmlns:o="urn:schemas-microsoft-com:office:office" xmlns:r="http://schemas.openxmlformats.org/officeDocument/2006/relationships" xmlns:m="http://schemas.openxmlformats.org/officeDocument/2006/math" xmlns:v="urn:schemas-microsoft-com:vml" xmlns:wp14="http://schemas.microsoft.com/office/word/2010/wordprocessingDrawing" xmlns:wp="http://schemas.openxmlformats.org/drawingml/2006/wordprocessingDrawing" xmlns:w10="urn:schemas-microsoft-com:office:word" xmlns:w="http://schemas.openxmlformats.org/wordprocessingml/2006/main" xmlns:w14="http://schemas.microsoft.com/office/word/2010/wordml" xmlns:wpg="http://schemas.microsoft.com/office/word/2010/wordprocessingGroup" xmlns:wpi="http://schemas.microsoft.com/office/word/2010/wordprocessingInk" xmlns:wne="http://schemas.microsoft.com/office/word/2006/wordml" xmlns:wps="http://schemas.microsoft.com/office/word/2010/wordprocessingShape" mc:Ignorable="w14 wp14">
+  <w:docDefaults>
+    <w:rPrDefault>
+      <w:rPr>
+        <w:rFonts w:asciiTheme="minorHAnsi" w:eastAsiaTheme="minorHAnsi" w:hAnsiTheme="minorHAnsi" w:cstheme="minorBidi"/>
+        <w:sz w:val="22"/>
+        <w:szCs w:val="22"/>
+        <w:lang w:val="en-US" w:eastAsia="en-US" w:bidi="he-IL"/>
+      </w:rPr>
+    </w:rPrDefault>
+    <w:pPrDefault>
+      <w:pPr>
+        <w:spacing w:after="200" w:line="276" w:lineRule="auto"/>
+      </w:pPr>
+    </w:pPrDefault>
+  </w:docDefaults>
+  <w:latentStyles w:defLockedState="0" w:defUIPriority="99" w:defSemiHidden="1" w:defUnhideWhenUsed="1" w:defQFormat="0" w:count="267">
+    <w:lsdException w:name="Normal" w:semiHidden="0" w:uiPriority="0" w:unhideWhenUsed="0" w:qFormat="1"/>
+    <w:lsdException w:name="heading 1" w:semiHidden="0" w:uiPriority="0" w:unhideWhenUsed="0" w:qFormat="1"/>
+    <w:lsdException w:name="heading 2" w:uiPriority="0" w:qFormat="1"/>
+    <w:lsdException w:name="heading 3" w:uiPriority="0" w:qFormat="1"/>
+    <w:lsdException w:name="heading 4" w:uiPriority="0" w:qFormat="1"/>
+    <w:lsdException w:name="heading 5" w:uiPriority="0" w:qFormat="1"/>
+    <w:lsdException w:name="heading 6" w:uiPriority="0" w:qFormat="1"/>
+    <w:lsdException w:name="heading 7" w:uiPriority="0" w:qFormat="1"/>
+    <w:lsdException w:name="heading 8" w:uiPriority="0" w:qFormat="1"/>
+    <w:lsdException w:name="heading 9" w:uiPriority="0" w:qFormat="1"/>
+    <w:lsdException w:name="toc 1" w:uiPriority="39"/>
+    <w:lsdException w:name="toc 2" w:uiPriority="39"/>
+    <w:lsdException w:name="toc 3" w:uiPriority="39"/>
+    <w:lsdException w:name="toc 4" w:uiPriority="39"/>
+    <w:lsdException w:name="toc 5" w:uiPriority="39"/>
+    <w:lsdException w:name="toc 6" w:uiPriority="39"/>
+    <w:lsdException w:name="toc 7" w:uiPriority="39"/>
+    <w:lsdException w:name="toc 8" w:uiPriority="39"/>
+    <w:lsdException w:name="toc 9" w:uiPriority="39"/>
+    <w:lsdException w:name="annotation text" w:uiPriority="0"/>
+    <w:lsdException w:name="header" w:uiPriority="0"/>
+    <w:lsdException w:name="caption" w:uiPriority="35" w:qFormat="1"/>
+    <w:lsdException w:name="annotation reference" w:uiPriority="0"/>
+    <w:lsdException w:name="page number" w:uiPriority="0"/>
+    <w:lsdException w:name="Title" w:semiHidden="0" w:uiPriority="10" w:unhideWhenUsed="0" w:qFormat="1"/>
+    <w:lsdException w:name="Default Paragraph Font" w:uiPriority="1"/>
+    <w:lsdException w:name="Body Text" w:uiPriority="0"/>
+    <w:lsdException w:name="Subtitle" w:semiHidden="0" w:uiPriority="11" w:unhideWhenUsed="0" w:qFormat="1"/>
+    <w:lsdException w:name="Body Text 2" w:uiPriority="0"/>
+    <w:lsdException w:name="Hyperlink" w:uiPriority="0"/>
+    <w:lsdException w:name="Strong" w:semiHidden="0" w:uiPriority="22" w:unhideWhenUsed="0" w:qFormat="1"/>
+    <w:lsdException w:name="Emphasis" w:semiHidden="0" w:uiPriority="20" w:unhideWhenUsed="0" w:qFormat="1"/>
+    <w:lsdException w:name="Table Grid" w:semiHidden="0" w:uiPriority="59" w:unhideWhenUsed="0"/>
+    <w:lsdException w:name="Placeholder Text" w:unhideWhenUsed="0"/>
+    <w:lsdException w:name="No Spacing" w:semiHidden="0" w:uiPriority="1" w:unhideWhenUsed="0" w:qFormat="1"/>
+    <w:lsdException w:name="Light Shading" w:semiHidden="0" w:uiPriority="60" w:unhideWhenUsed="0"/>
+    <w:lsdException w:name="Light List" w:semiHidden="0" w:uiPriority="61" w:unhideWhenUsed="0"/>
+    <w:lsdException w:name="Light Grid" w:semiHidden="0" w:uiPriority="62" w:unhideWhenUsed="0"/>
+    <w:lsdException w:name="Medium Shading 1" w:semiHidden="0" w:uiPriority="63" w:unhideWhenUsed="0"/>
+    <w:lsdException w:name="Medium Shading 2" w:semiHidden="0" w:uiPriority="64" w:unhideWhenUsed="0"/>
+    <w:lsdException w:name="Medium List 1" w:semiHidden="0" w:uiPriority="65" w:unhideWhenUsed="0"/>
+    <w:lsdException w:name="Medium List 2" w:semiHidden="0" w:uiPriority="66" w:unhideWhenUsed="0"/>
+    <w:lsdException w:name="Medium Grid 1" w:semiHidden="0" w:uiPriority="67" w:unhideWhenUsed="0"/>
+    <w:lsdException w:name="Medium Grid 2" w:semiHidden="0" w:uiPriority="68" w:unhideWhenUsed="0"/>
+    <w:lsdException w:name="Medium Grid 3" w:semiHidden="0" w:uiPriority="69" w:unhideWhenUsed="0"/>
+    <w:lsdException w:name="Dark List" w:semiHidden="0" w:uiPriority="70" w:unhideWhenUsed="0"/>
+    <w:lsdException w:name="Colorful Shading" w:semiHidden="0" w:uiPriority="71" w:unhideWhenUsed="0"/>
+    <w:lsdException w:name="Colorful List" w:semiHidden="0" w:uiPriority="72" w:unhideWhenUsed="0"/>
+    <w:lsdException w:name="Colorful Grid" w:semiHidden="0" w:uiPriority="73" w:unhideWhenUsed="0"/>
+    <w:lsdException w:name="Light Shading Accent 1" w:semiHidden="0" w:uiPriority="60" w:unhideWhenUsed="0"/>
+    <w:lsdException w:name="Light List Accent 1" w:semiHidden="0" w:uiPriority="61" w:unhideWhenUsed="0"/>
+    <w:lsdException w:name="Light Grid Accent 1" w:semiHidden="0" w:uiPriority="62" w:unhideWhenUsed="0"/>
+    <w:lsdException w:name="Medium Shading 1 Accent 1" w:semiHidden="0" w:uiPriority="63" w:unhideWhenUsed="0"/>
+    <w:lsdException w:name="Medium Shading 2 Accent 1" w:semiHidden="0" w:uiPriority="64" w:unhideWhenUsed="0"/>
+    <w:lsdException w:name="Medium List 1 Accent 1" w:semiHidden="0" w:uiPriority="65" w:unhideWhenUsed="0"/>
+    <w:lsdException w:name="Revision" w:unhideWhenUsed="0"/>
+    <w:lsdException w:name="List Paragraph" w:semiHidden="0" w:uiPriority="34" w:unhideWhenUsed="0" w:qFormat="1"/>
+    <w:lsdException w:name="Quote" w:semiHidden="0" w:uiPriority="29" w:unhideWhenUsed="0" w:qFormat="1"/>
+    <w:lsdException w:name="Intense Quote" w:semiHidden="0" w:uiPriority="30" w:unhideWhenUsed="0" w:qFormat="1"/>
+    <w:lsdException w:name="Medium List 2 Accent 1" w:semiHidden="0" w:uiPriority="66" w:unhideWhenUsed="0"/>
+    <w:lsdException w:name="Medium Grid 1 Accent 1" w:semiHidden="0" w:uiPriority="67" w:unhideWhenUsed="0"/>
+    <w:lsdException w:name="Medium Grid 2 Accent 1" w:semiHidden="0" w:uiPriority="68" w:unhideWhenUsed="0"/>
+    <w:lsdException w:name="Medium Grid 3 Accent 1" w:semiHidden="0" w:uiPriority="69" w:unhideWhenUsed="0"/>
+    <w:lsdException w:name="Dark List Accent 1" w:semiHidden="0" w:uiPriority="70" w:unhideWhenUsed="0"/>
+    <w:lsdException w:name="Colorful Shading Accent 1" w:semiHidden="0" w:uiPriority="71" w:unhideWhenUsed="0"/>
+    <w:lsdException w:name="Colorful List Accent 1" w:semiHidden="0" w:uiPriority="72" w:unhideWhenUsed="0"/>
+    <w:lsdException w:name="Colorful Grid Accent 1" w:semiHidden="0" w:uiPriority="73" w:unhideWhenUsed="0"/>
+    <w:lsdException w:name="Light Shading Accent 2" w:semiHidden="0" w:uiPriority="60" w:unhideWhenUsed="0"/>
+    <w:lsdException w:name="Light List Accent 2" w:semiHidden="0" w:uiPriority="61" w:unhideWhenUsed="0"/>
+    <w:lsdException w:name="Light Grid Accent 2" w:semiHidden="0" w:uiPriority="62" w:unhideWhenUsed="0"/>
+    <w:lsdException w:name="Medium Shading 1 Accent 2" w:semiHidden="0" w:uiPriority="63" w:unhideWhenUsed="0"/>
+    <w:lsdException w:name="Medium Shading 2 Accent 2" w:semiHidden="0" w:uiPriority="64" w:unhideWhenUsed="0"/>
+    <w:lsdException w:name="Medium List 1 Accent 2" w:semiHidden="0" w:uiPriority="65" w:unhideWhenUsed="0"/>
+    <w:lsdException w:name="Medium List 2 Accent 2" w:semiHidden="0" w:uiPriority="66" w:unhideWhenUsed="0"/>
+    <w:lsdException w:name="Medium Grid 1 Accent 2" w:semiHidden="0" w:uiPriority="67" w:unhideWhenUsed="0"/>
+    <w:lsdException w:name="Medium Grid 2 Accent 2" w:semiHidden="0" w:uiPriority="68" w:unhideWhenUsed="0"/>
+    <w:lsdException w:name="Medium Grid 3 Accent 2" w:semiHidden="0" w:uiPriority="69" w:unhideWhenUsed="0"/>
+    <w:lsdException w:name="Dark List Accent 2" w:semiHidden="0" w:uiPriority="70" w:unhideWhenUsed="0"/>
+    <w:lsdException w:name="Colorful Shading Accent 2" w:semiHidden="0" w:uiPriority="71" w:unhideWhenUsed="0"/>
+    <w:lsdException w:name="Colorful List Accent 2" w:semiHidden="0" w:uiPriority="72" w:unhideWhenUsed="0"/>
+    <w:lsdException w:name="Colorful Grid Accent 2" w:semiHidden="0" w:uiPriority="73" w:unhideWhenUsed="0"/>
+    <w:lsdException w:name="Light Shading Accent 3" w:semiHidden="0" w:uiPriority="60" w:unhideWhenUsed="0"/>
+    <w:lsdException w:name="Light List Accent 3" w:semiHidden="0" w:uiPriority="61" w:unhideWhenUsed="0"/>
+    <w:lsdException w:name="Light Grid Accent 3" w:semiHidden="0" w:uiPriority="62" w:unhideWhenUsed="0"/>
+    <w:lsdException w:name="Medium Shading 1 Accent 3" w:semiHidden="0" w:uiPriority="63" w:unhideWhenUsed="0"/>
+    <w:lsdException w:name="Medium Shading 2 Accent 3" w:semiHidden="0" w:uiPriority="64" w:unhideWhenUsed="0"/>
+    <w:lsdException w:name="Medium List 1 Accent 3" w:semiHidden="0" w:uiPriority="65" w:unhideWhenUsed="0"/>
+    <w:lsdException w:name="Medium List 2 Accent 3" w:semiHidden="0" w:uiPriority="66" w:unhideWhenUsed="0"/>
+    <w:lsdException w:name="Medium Grid 1 Accent 3" w:semiHidden="0" w:uiPriority="67" w:unhideWhenUsed="0"/>
+    <w:lsdException w:name="Medium Grid 2 Accent 3" w:semiHidden="0" w:uiPriority="68" w:unhideWhenUsed="0"/>
+    <w:lsdException w:name="Medium Grid 3 Accent 3" w:semiHidden="0" w:uiPriority="69" w:unhideWhenUsed="0"/>
+    <w:lsdException w:name="Dark List Accent 3" w:semiHidden="0" w:uiPriority="70" w:unhideWhenUsed="0"/>
+    <w:lsdException w:name="Colorful Shading Accent 3" w:semiHidden="0" w:uiPriority="71" w:unhideWhenUsed="0"/>
+    <w:lsdException w:name="Colorful List Accent 3" w:semiHidden="0" w:uiPriority="72" w:unhideWhenUsed="0"/>
+    <w:lsdException w:name="Colorful Grid Accent 3" w:semiHidden="0" w:uiPriority="73" w:unhideWhenUsed="0"/>
+    <w:lsdException w:name="Light Shading Accent 4" w:semiHidden="0" w:uiPriority="60" w:unhideWhenUsed="0"/>
+    <w:lsdException w:name="Light List Accent 4" w:semiHidden="0" w:uiPriority="61" w:unhideWhenUsed="0"/>
+    <w:lsdException w:name="Light Grid Accent 4" w:semiHidden="0" w:uiPriority="62" w:unhideWhenUsed="0"/>
+    <w:lsdException w:name="Medium Shading 1 Accent 4" w:semiHidden="0" w:uiPriority="63" w:unhideWhenUsed="0"/>
+    <w:lsdException w:name="Medium Shading 2 Accent 4" w:semiHidden="0" w:uiPriority="64" w:unhideWhenUsed="0"/>
+    <w:lsdException w:name="Medium List 1 Accent 4" w:semiHidden="0" w:uiPriority="65" w:unhideWhenUsed="0"/>
+    <w:lsdException w:name="Medium List 2 Accent 4" w:semiHidden="0" w:uiPriority="66" w:unhideWhenUsed="0"/>
+    <w:lsdException w:name="Medium Grid 1 Accent 4" w:semiHidden="0" w:uiPriority="67" w:unhideWhenUsed="0"/>
+    <w:lsdException w:name="Medium Grid 2 Accent 4" w:semiHidden="0" w:uiPriority="68" w:unhideWhenUsed="0"/>
+    <w:lsdException w:name="Medium Grid 3 Accent 4" w:semiHidden="0" w:uiPriority="69" w:unhideWhenUsed="0"/>
+    <w:lsdException w:name="Dark List Accent 4" w:semiHidden="0" w:uiPriority="70" w:unhideWhenUsed="0"/>
+    <w:lsdException w:name="Colorful Shading Accent 4" w:semiHidden="0" w:uiPriority="71" w:unhideWhenUsed="0"/>
+    <w:lsdException w:name="Colorful List Accent 4" w:semiHidden="0" w:uiPriority="72" w:unhideWhenUsed="0"/>
+    <w:lsdException w:name="Colorful Grid Accent 4" w:semiHidden="0" w:uiPriority="73" w:unhideWhenUsed="0"/>
+    <w:lsdException w:name="Light Shading Accent 5" w:semiHidden="0" w:uiPriority="60" w:unhideWhenUsed="0"/>
+    <w:lsdException w:name="Light List Accent 5" w:semiHidden="0" w:uiPriority="61" w:unhideWhenUsed="0"/>
+    <w:lsdException w:name="Light Grid Accent 5" w:semiHidden="0" w:uiPriority="62" w:unhideWhenUsed="0"/>
+    <w:lsdException w:name="Medium Shading 1 Accent 5" w:semiHidden="0" w:uiPriority="63" w:unhideWhenUsed="0"/>
+    <w:lsdException w:name="Medium Shading 2 Accent 5" w:semiHidden="0" w:uiPriority="64" w:unhideWhenUsed="0"/>
+    <w:lsdException w:name="Medium List 1 Accent 5" w:semiHidden="0" w:uiPriority="65" w:unhideWhenUsed="0"/>
+    <w:lsdException w:name="Medium List 2 Accent 5" w:semiHidden="0" w:uiPriority="66" w:unhideWhenUsed="0"/>
+    <w:lsdException w:name="Medium Grid 1 Accent 5" w:semiHidden="0" w:uiPriority="67" w:unhideWhenUsed="0"/>
+    <w:lsdException w:name="Medium Grid 2 Accent 5" w:semiHidden="0" w:uiPriority="68" w:unhideWhenUsed="0"/>
+    <w:lsdException w:name="Medium Grid 3 Accent 5" w:semiHidden="0" w:uiPriority="69" w:unhideWhenUsed="0"/>
+    <w:lsdException w:name="Dark List Accent 5" w:semiHidden="0" w:uiPriority="70" w:unhideWhenUsed="0"/>
+    <w:lsdException w:name="Colorful Shading Accent 5" w:semiHidden="0" w:uiPriority="71" w:unhideWhenUsed="0"/>
+    <w:lsdException w:name="Colorful List Accent 5" w:semiHidden="0" w:uiPriority="72" w:unhideWhenUsed="0"/>
+    <w:lsdException w:name="Colorful Grid Accent 5" w:semiHidden="0" w:uiPriority="73" w:unhideWhenUsed="0"/>
+    <w:lsdException w:name="Light Shading Accent 6" w:semiHidden="0" w:uiPriority="60" w:unhideWhenUsed="0"/>
+    <w:lsdException w:name="Light List Accent 6" w:semiHidden="0" w:uiPriority="61" w:unhideWhenUsed="0"/>
+    <w:lsdException w:name="Light Grid Accent 6" w:semiHidden="0" w:uiPriority="62" w:unhideWhenUsed="0"/>
+    <w:lsdException w:name="Medium Shading 1 Accent 6" w:semiHidden="0" w:uiPriority="63" w:unhideWhenUsed="0"/>
+    <w:lsdException w:name="Medium Shading 2 Accent 6" w:semiHidden="0" w:uiPriority="64" w:unhideWhenUsed="0"/>
+    <w:lsdException w:name="Medium List 1 Accent 6" w:semiHidden="0" w:uiPriority="65" w:unhideWhenUsed="0"/>
+    <w:lsdException w:name="Medium List 2 Accent 6" w:semiHidden="0" w:uiPriority="66" w:unhideWhenUsed="0"/>
+    <w:lsdException w:name="Medium Grid 1 Accent 6" w:semiHidden="0" w:uiPriority="67" w:unhideWhenUsed="0"/>
+    <w:lsdException w:name="Medium Grid 2 Accent 6" w:semiHidden="0" w:uiPriority="68" w:unhideWhenUsed="0"/>
+    <w:lsdException w:name="Medium Grid 3 Accent 6" w:semiHidden="0" w:uiPriority="69" w:unhideWhenUsed="0"/>
+    <w:lsdException w:name="Dark List Accent 6" w:semiHidden="0" w:uiPriority="70" w:unhideWhenUsed="0"/>
+    <w:lsdException w:name="Colorful Shading Accent 6" w:semiHidden="0" w:uiPriority="71" w:unhideWhenUsed="0"/>
+    <w:lsdException w:name="Colorful List Accent 6" w:semiHidden="0" w:uiPriority="72" w:unhideWhenUsed="0"/>
+    <w:lsdException w:name="Colorful Grid Accent 6" w:semiHidden="0" w:uiPriority="73" w:unhideWhenUsed="0"/>
+    <w:lsdException w:name="Subtle Emphasis" w:semiHidden="0" w:uiPriority="19" w:unhideWhenUsed="0" w:qFormat="1"/>
+    <w:lsdException w:name="Intense Emphasis" w:semiHidden="0" w:uiPriority="21" w:unhideWhenUsed="0" w:qFormat="1"/>
+    <w:lsdException w:name="Subtle Reference" w:semiHidden="0" w:uiPriority="31" w:unhideWhenUsed="0" w:qFormat="1"/>
+    <w:lsdException w:name="Intense Reference" w:semiHidden="0" w:uiPriority="32" w:unhideWhenUsed="0" w:qFormat="1"/>
+    <w:lsdException w:name="Book Title" w:semiHidden="0" w:uiPriority="33" w:unhideWhenUsed="0" w:qFormat="1"/>
+    <w:lsdException w:name="Bibliography" w:uiPriority="37"/>
+    <w:lsdException w:name="TOC Heading" w:uiPriority="39" w:qFormat="1"/>
+  </w:latentStyles>
+  <w:style w:type="paragraph" w:default="1" w:styleId="a">
+    <w:name w:val="Normal"/>
+    <w:aliases w:val="01 - רגיל"/>
+    <w:qFormat/>
+    <w:rsid w:val="00C80094"/>
+    <w:pPr>
+      <w:bidi/>
+      <w:spacing w:after="120"/>
+    </w:pPr>
+  </w:style>
+  <w:style w:type="paragraph" w:styleId="1">
+    <w:name w:val="heading 1"/>
+    <w:basedOn w:val="a"/>
+    <w:next w:val="a"/>
+    <w:link w:val="10"/>
+    <w:qFormat/>
+    <w:rsid w:val="008A6109"/>
+    <w:pPr>
+      <w:bidi w:val="0"/>
+      <w:jc w:val="right"/>
+      <w:outlineLvl w:val="0"/>
+    </w:pPr>
+    <w:rPr>
+      <w:b/>
+      <w:bCs/>
+      <w:sz w:val="66"/>
+      <w:szCs w:val="66"/>
+    </w:rPr>
+  </w:style>
+  <w:style w:type="paragraph" w:styleId="2">
+    <w:name w:val="heading 2"/>
+    <w:aliases w:val="02 - כותרת 2"/>
+    <w:basedOn w:val="a"/>
+    <w:next w:val="a"/>
+    <w:link w:val="20"/>
+    <w:unhideWhenUsed/>
+    <w:qFormat/>
+    <w:rsid w:val="00C80094"/>
+    <w:pPr>
+      <w:keepNext/>
+      <w:keepLines/>
+      <w:spacing w:after="0"/>
+      <w:outlineLvl w:val="1"/>
+    </w:pPr>
+    <w:rPr>
+      <w:rFonts w:eastAsiaTheme="majorEastAsia" w:cs="Arial"/>
+      <w:b/>
+      <w:bCs/>
+      <w:color w:val="4F81BD" w:themeColor="accent1"/>
+      <w:sz w:val="36"/>
+      <w:szCs w:val="36"/>
+    </w:rPr>
+  </w:style>
+  <w:style w:type="paragraph" w:styleId="3">
+    <w:name w:val="heading 3"/>
+    <w:aliases w:val="03 - כותרת 3"/>
+    <w:basedOn w:val="a"/>
+    <w:next w:val="a"/>
+    <w:link w:val="30"/>
+    <w:unhideWhenUsed/>
+    <w:qFormat/>
+    <w:rsid w:val="00C80094"/>
+    <w:pPr>
+      <w:keepNext/>
+      <w:keepLines/>
+      <w:spacing w:before="120" w:after="0"/>
+      <w:outlineLvl w:val="2"/>
+    </w:pPr>
+    <w:rPr>
+      <w:rFonts w:eastAsiaTheme="majorEastAsia" w:cs="Arial"/>
+      <w:b/>
+      <w:bCs/>
+      <w:color w:val="365F91" w:themeColor="accent1" w:themeShade="BF"/>
+      <w:sz w:val="28"/>
+      <w:szCs w:val="28"/>
+    </w:rPr>
+  </w:style>
+  <w:style w:type="paragraph" w:styleId="4">
+    <w:name w:val="heading 4"/>
+    <w:aliases w:val="04 - כותרת 4"/>
+    <w:basedOn w:val="a"/>
+    <w:next w:val="a"/>
+    <w:link w:val="40"/>
+    <w:autoRedefine/>
+    <w:unhideWhenUsed/>
+    <w:qFormat/>
+    <w:rsid w:val="0024605D"/>
+    <w:pPr>
+      <w:keepNext/>
+      <w:keepLines/>
+      <w:spacing w:before="120" w:after="0"/>
+      <w:outlineLvl w:val="3"/>
+    </w:pPr>
+    <w:rPr>
+      <w:rFonts w:eastAsiaTheme="majorEastAsia"/>
+      <w:b/>
+      <w:bCs/>
+      <w:color w:val="365F91" w:themeColor="accent1" w:themeShade="BF"/>
+    </w:rPr>
+  </w:style>
+  <w:style w:type="paragraph" w:styleId="5">
+    <w:name w:val="heading 5"/>
+    <w:aliases w:val="הערה"/>
+    <w:basedOn w:val="a"/>
+    <w:next w:val="a"/>
+    <w:link w:val="50"/>
+    <w:qFormat/>
+    <w:rsid w:val="00C538F7"/>
+    <w:pPr>
+      <w:spacing w:after="0"/>
+      <w:outlineLvl w:val="4"/>
+    </w:pPr>
+    <w:rPr>
+      <w:u w:val="single"/>
+    </w:rPr>
+  </w:style>
+  <w:style w:type="paragraph" w:styleId="6">
+    <w:name w:val="heading 6"/>
+    <w:basedOn w:val="a"/>
+    <w:next w:val="a"/>
+    <w:link w:val="60"/>
+    <w:unhideWhenUsed/>
+    <w:qFormat/>
+    <w:rsid w:val="00990399"/>
+    <w:pPr>
+      <w:keepNext/>
+      <w:keepLines/>
+      <w:spacing w:before="200" w:after="0"/>
+      <w:outlineLvl w:val="5"/>
+    </w:pPr>
+    <w:rPr>
+      <w:rFonts w:asciiTheme="majorHAnsi" w:eastAsiaTheme="majorEastAsia" w:hAnsiTheme="majorHAnsi" w:cstheme="majorBidi"/>
+      <w:i/>
+      <w:iCs/>
+      <w:color w:val="243F60" w:themeColor="accent1" w:themeShade="7F"/>
+    </w:rPr>
+  </w:style>
+  <w:style w:type="paragraph" w:styleId="7">
+    <w:name w:val="heading 7"/>
+    <w:basedOn w:val="a"/>
+    <w:next w:val="a"/>
+    <w:link w:val="70"/>
+    <w:unhideWhenUsed/>
+    <w:qFormat/>
+    <w:rsid w:val="00990399"/>
+    <w:pPr>
+      <w:keepNext/>
+      <w:keepLines/>
+      <w:spacing w:before="200" w:after="0"/>
+      <w:outlineLvl w:val="6"/>
+    </w:pPr>
+    <w:rPr>
+      <w:rFonts w:asciiTheme="majorHAnsi" w:eastAsiaTheme="majorEastAsia" w:hAnsiTheme="majorHAnsi" w:cstheme="majorBidi"/>
+      <w:i/>
+      <w:iCs/>
+      <w:color w:val="404040" w:themeColor="text1" w:themeTint="BF"/>
+    </w:rPr>
+  </w:style>
+  <w:style w:type="paragraph" w:styleId="8">
+    <w:name w:val="heading 8"/>
+    <w:basedOn w:val="a"/>
+    <w:next w:val="a"/>
+    <w:link w:val="80"/>
+    <w:unhideWhenUsed/>
+    <w:qFormat/>
+    <w:rsid w:val="00990399"/>
+    <w:pPr>
+      <w:keepNext/>
+      <w:keepLines/>
+      <w:spacing w:before="200" w:after="0"/>
+      <w:outlineLvl w:val="7"/>
+    </w:pPr>
+    <w:rPr>
+      <w:rFonts w:asciiTheme="majorHAnsi" w:eastAsiaTheme="majorEastAsia" w:hAnsiTheme="majorHAnsi" w:cstheme="majorBidi"/>
+      <w:color w:val="404040" w:themeColor="text1" w:themeTint="BF"/>
+      <w:sz w:val="20"/>
+      <w:szCs w:val="20"/>
+    </w:rPr>
+  </w:style>
+  <w:style w:type="paragraph" w:styleId="9">
+    <w:name w:val="heading 9"/>
+    <w:aliases w:val="דוגמא"/>
+    <w:basedOn w:val="a"/>
+    <w:next w:val="a"/>
+    <w:link w:val="90"/>
+    <w:qFormat/>
+    <w:rsid w:val="00C538F7"/>
+    <w:pPr>
+      <w:spacing w:after="0"/>
+      <w:outlineLvl w:val="8"/>
+    </w:pPr>
+  </w:style>
+  <w:style w:type="character" w:default="1" w:styleId="a0">
+    <w:name w:val="Default Paragraph Font"/>
+    <w:uiPriority w:val="1"/>
+    <w:semiHidden/>
+    <w:unhideWhenUsed/>
+  </w:style>
+  <w:style w:type="table" w:default="1" w:styleId="a1">
+    <w:name w:val="Normal Table"/>
+    <w:uiPriority w:val="99"/>
+    <w:semiHidden/>
+    <w:unhideWhenUsed/>
+    <w:tblPr>
+      <w:tblInd w:w="0" w:type="dxa"/>
+      <w:tblCellMar>
+        <w:top w:w="0" w:type="dxa"/>
+        <w:left w:w="108" w:type="dxa"/>
+        <w:bottom w:w="0" w:type="dxa"/>
+        <w:right w:w="108" w:type="dxa"/>
+      </w:tblCellMar>
+    </w:tblPr>
+  </w:style>
+  <w:style w:type="numbering" w:default="1" w:styleId="a2">
+    <w:name w:val="No List"/>
+    <w:uiPriority w:val="99"/>
+    <w:semiHidden/>
+    <w:unhideWhenUsed/>
+  </w:style>
+  <w:style w:type="character" w:customStyle="1" w:styleId="10">
+    <w:name w:val="כותרת 1 תו"/>
+    <w:basedOn w:val="a0"/>
+    <w:link w:val="1"/>
+    <w:rsid w:val="008A6109"/>
+    <w:rPr>
+      <w:b/>
+      <w:bCs/>
+      <w:sz w:val="66"/>
+      <w:szCs w:val="66"/>
+    </w:rPr>
+  </w:style>
+  <w:style w:type="character" w:customStyle="1" w:styleId="20">
+    <w:name w:val="כותרת 2 תו"/>
+    <w:aliases w:val="02 - כותרת 2 תו"/>
+    <w:basedOn w:val="a0"/>
+    <w:link w:val="2"/>
+    <w:rsid w:val="00C80094"/>
+    <w:rPr>
+      <w:rFonts w:eastAsiaTheme="majorEastAsia" w:cs="Arial"/>
+      <w:b/>
+      <w:bCs/>
+      <w:color w:val="4F81BD" w:themeColor="accent1"/>
+      <w:sz w:val="36"/>
+      <w:szCs w:val="36"/>
+    </w:rPr>
+  </w:style>
+  <w:style w:type="character" w:customStyle="1" w:styleId="30">
+    <w:name w:val="כותרת 3 תו"/>
+    <w:aliases w:val="03 - כותרת 3 תו"/>
+    <w:basedOn w:val="a0"/>
+    <w:link w:val="3"/>
+    <w:rsid w:val="00C80094"/>
+    <w:rPr>
+      <w:rFonts w:eastAsiaTheme="majorEastAsia" w:cs="Arial"/>
+      <w:b/>
+      <w:bCs/>
+      <w:color w:val="365F91" w:themeColor="accent1" w:themeShade="BF"/>
+      <w:sz w:val="28"/>
+      <w:szCs w:val="28"/>
+    </w:rPr>
+  </w:style>
+  <w:style w:type="character" w:customStyle="1" w:styleId="40">
+    <w:name w:val="כותרת 4 תו"/>
+    <w:aliases w:val="04 - כותרת 4 תו"/>
+    <w:basedOn w:val="a0"/>
+    <w:link w:val="4"/>
+    <w:rsid w:val="0024605D"/>
+    <w:rPr>
+      <w:rFonts w:eastAsiaTheme="majorEastAsia"/>
+      <w:b/>
+      <w:bCs/>
+      <w:color w:val="365F91" w:themeColor="accent1" w:themeShade="BF"/>
+    </w:rPr>
+  </w:style>
+  <w:style w:type="character" w:customStyle="1" w:styleId="50">
+    <w:name w:val="כותרת 5 תו"/>
+    <w:aliases w:val="הערה תו"/>
+    <w:basedOn w:val="a0"/>
+    <w:link w:val="5"/>
+    <w:rsid w:val="00C538F7"/>
+    <w:rPr>
+      <w:u w:val="single"/>
+    </w:rPr>
+  </w:style>
+  <w:style w:type="character" w:customStyle="1" w:styleId="60">
+    <w:name w:val="כותרת 6 תו"/>
+    <w:basedOn w:val="a0"/>
+    <w:link w:val="6"/>
+    <w:uiPriority w:val="9"/>
+    <w:semiHidden/>
+    <w:rsid w:val="00990399"/>
+    <w:rPr>
+      <w:rFonts w:asciiTheme="majorHAnsi" w:eastAsiaTheme="majorEastAsia" w:hAnsiTheme="majorHAnsi" w:cstheme="majorBidi"/>
+      <w:i/>
+      <w:iCs/>
+      <w:color w:val="243F60" w:themeColor="accent1" w:themeShade="7F"/>
+    </w:rPr>
+  </w:style>
+  <w:style w:type="character" w:customStyle="1" w:styleId="70">
+    <w:name w:val="כותרת 7 תו"/>
+    <w:basedOn w:val="a0"/>
+    <w:link w:val="7"/>
+    <w:uiPriority w:val="9"/>
+    <w:semiHidden/>
+    <w:rsid w:val="00990399"/>
+    <w:rPr>
+      <w:rFonts w:asciiTheme="majorHAnsi" w:eastAsiaTheme="majorEastAsia" w:hAnsiTheme="majorHAnsi" w:cstheme="majorBidi"/>
+      <w:i/>
+      <w:iCs/>
+      <w:color w:val="404040" w:themeColor="text1" w:themeTint="BF"/>
+    </w:rPr>
+  </w:style>
+  <w:style w:type="character" w:customStyle="1" w:styleId="80">
+    <w:name w:val="כותרת 8 תו"/>
+    <w:basedOn w:val="a0"/>
+    <w:link w:val="8"/>
+    <w:uiPriority w:val="9"/>
+    <w:semiHidden/>
+    <w:rsid w:val="00990399"/>
+    <w:rPr>
+      <w:rFonts w:asciiTheme="majorHAnsi" w:eastAsiaTheme="majorEastAsia" w:hAnsiTheme="majorHAnsi" w:cstheme="majorBidi"/>
+      <w:color w:val="404040" w:themeColor="text1" w:themeTint="BF"/>
+      <w:sz w:val="20"/>
+      <w:szCs w:val="20"/>
+    </w:rPr>
+  </w:style>
+  <w:style w:type="character" w:customStyle="1" w:styleId="90">
+    <w:name w:val="כותרת 9 תו"/>
+    <w:aliases w:val="דוגמא תו"/>
+    <w:basedOn w:val="a0"/>
+    <w:link w:val="9"/>
+    <w:rsid w:val="00C538F7"/>
+  </w:style>
+  <w:style w:type="paragraph" w:styleId="a3">
+    <w:name w:val="header"/>
+    <w:basedOn w:val="a"/>
+    <w:link w:val="a4"/>
+    <w:unhideWhenUsed/>
+    <w:rsid w:val="00D171E7"/>
+    <w:pPr>
+      <w:tabs>
+        <w:tab w:val="center" w:pos="4153"/>
+        <w:tab w:val="right" w:pos="8306"/>
+      </w:tabs>
+      <w:spacing w:after="0" w:line="240" w:lineRule="auto"/>
+    </w:pPr>
+  </w:style>
+  <w:style w:type="character" w:customStyle="1" w:styleId="a4">
+    <w:name w:val="כותרת עליונה תו"/>
+    <w:basedOn w:val="a0"/>
+    <w:link w:val="a3"/>
+    <w:uiPriority w:val="99"/>
+    <w:semiHidden/>
+    <w:rsid w:val="00D171E7"/>
+  </w:style>
+  <w:style w:type="paragraph" w:styleId="a5">
+    <w:name w:val="footer"/>
+    <w:basedOn w:val="a"/>
+    <w:link w:val="a6"/>
+    <w:uiPriority w:val="99"/>
+    <w:unhideWhenUsed/>
+    <w:rsid w:val="00D171E7"/>
+    <w:pPr>
+      <w:tabs>
+        <w:tab w:val="center" w:pos="4153"/>
+        <w:tab w:val="right" w:pos="8306"/>
+      </w:tabs>
+      <w:spacing w:after="0" w:line="240" w:lineRule="auto"/>
+    </w:pPr>
+  </w:style>
+  <w:style w:type="character" w:customStyle="1" w:styleId="a6">
+    <w:name w:val="כותרת תחתונה תו"/>
+    <w:basedOn w:val="a0"/>
+    <w:link w:val="a5"/>
+    <w:uiPriority w:val="99"/>
+    <w:rsid w:val="00D171E7"/>
+  </w:style>
+  <w:style w:type="paragraph" w:styleId="a7">
+    <w:name w:val="Balloon Text"/>
+    <w:basedOn w:val="a"/>
+    <w:link w:val="a8"/>
+    <w:uiPriority w:val="99"/>
+    <w:semiHidden/>
+    <w:unhideWhenUsed/>
+    <w:rsid w:val="00D171E7"/>
+    <w:pPr>
+      <w:spacing w:after="0" w:line="240" w:lineRule="auto"/>
+    </w:pPr>
+    <w:rPr>
+      <w:rFonts w:ascii="Tahoma" w:hAnsi="Tahoma" w:cs="Tahoma"/>
+      <w:sz w:val="16"/>
+      <w:szCs w:val="16"/>
+    </w:rPr>
+  </w:style>
+  <w:style w:type="character" w:customStyle="1" w:styleId="a8">
+    <w:name w:val="טקסט בלונים תו"/>
+    <w:basedOn w:val="a0"/>
+    <w:link w:val="a7"/>
+    <w:uiPriority w:val="99"/>
+    <w:semiHidden/>
+    <w:rsid w:val="00D171E7"/>
+    <w:rPr>
+      <w:rFonts w:ascii="Tahoma" w:hAnsi="Tahoma" w:cs="Tahoma"/>
+      <w:sz w:val="16"/>
+      <w:szCs w:val="16"/>
+    </w:rPr>
+  </w:style>
+  <w:style w:type="character" w:styleId="Hyperlink">
+    <w:name w:val="Hyperlink"/>
+    <w:basedOn w:val="a0"/>
+    <w:rsid w:val="00310ED9"/>
+    <w:rPr>
+      <w:color w:val="0000FF"/>
+      <w:u w:val="single"/>
+    </w:rPr>
+  </w:style>
+  <w:style w:type="character" w:styleId="a9">
+    <w:name w:val="annotation reference"/>
+    <w:basedOn w:val="a0"/>
+    <w:semiHidden/>
+    <w:rsid w:val="00310ED9"/>
+    <w:rPr>
+      <w:sz w:val="16"/>
+      <w:szCs w:val="16"/>
+    </w:rPr>
+  </w:style>
+  <w:style w:type="paragraph" w:styleId="aa">
+    <w:name w:val="annotation text"/>
+    <w:basedOn w:val="a"/>
+    <w:link w:val="ab"/>
+    <w:semiHidden/>
+    <w:rsid w:val="00310ED9"/>
+    <w:pPr>
+      <w:spacing w:after="0" w:line="320" w:lineRule="exact"/>
+    </w:pPr>
+    <w:rPr>
+      <w:rFonts w:ascii="Arial" w:eastAsia="Times New Roman" w:hAnsi="Arial" w:cs="Arial"/>
+      <w:sz w:val="20"/>
+      <w:szCs w:val="20"/>
+      <w:lang w:eastAsia="he-IL"/>
+    </w:rPr>
+  </w:style>
+  <w:style w:type="character" w:customStyle="1" w:styleId="ab">
+    <w:name w:val="טקסט הערה תו"/>
+    <w:basedOn w:val="a0"/>
+    <w:link w:val="aa"/>
+    <w:semiHidden/>
+    <w:rsid w:val="00310ED9"/>
+    <w:rPr>
+      <w:rFonts w:ascii="Arial" w:eastAsia="Times New Roman" w:hAnsi="Arial" w:cs="Arial"/>
+      <w:sz w:val="20"/>
+      <w:szCs w:val="20"/>
+      <w:lang w:eastAsia="he-IL"/>
+    </w:rPr>
+  </w:style>
+  <w:style w:type="paragraph" w:styleId="ac">
+    <w:name w:val="caption"/>
+    <w:basedOn w:val="a"/>
+    <w:next w:val="a"/>
+    <w:uiPriority w:val="35"/>
+    <w:unhideWhenUsed/>
+    <w:qFormat/>
+    <w:rsid w:val="00160D38"/>
+    <w:pPr>
+      <w:spacing w:line="240" w:lineRule="auto"/>
+    </w:pPr>
+    <w:rPr>
+      <w:b/>
+      <w:bCs/>
+      <w:color w:val="4F81BD" w:themeColor="accent1"/>
+      <w:sz w:val="18"/>
+      <w:szCs w:val="18"/>
+    </w:rPr>
+  </w:style>
+  <w:style w:type="paragraph" w:styleId="ad">
+    <w:name w:val="No Spacing"/>
+    <w:link w:val="ae"/>
+    <w:uiPriority w:val="1"/>
+    <w:qFormat/>
+    <w:rsid w:val="00393BDD"/>
+    <w:pPr>
+      <w:bidi/>
+      <w:spacing w:after="0" w:line="240" w:lineRule="auto"/>
+    </w:pPr>
+    <w:rPr>
+      <w:rFonts w:eastAsiaTheme="minorEastAsia"/>
+    </w:rPr>
+  </w:style>
+  <w:style w:type="character" w:customStyle="1" w:styleId="ae">
+    <w:name w:val="ללא מרווח תו"/>
+    <w:basedOn w:val="a0"/>
+    <w:link w:val="ad"/>
+    <w:uiPriority w:val="1"/>
+    <w:rsid w:val="00393BDD"/>
+    <w:rPr>
+      <w:rFonts w:eastAsiaTheme="minorEastAsia"/>
+    </w:rPr>
+  </w:style>
+  <w:style w:type="paragraph" w:styleId="af">
+    <w:name w:val="List Paragraph"/>
+    <w:basedOn w:val="a"/>
+    <w:uiPriority w:val="34"/>
+    <w:qFormat/>
+    <w:rsid w:val="002E15D1"/>
+    <w:pPr>
+      <w:ind w:left="720"/>
+      <w:contextualSpacing/>
+    </w:pPr>
+  </w:style>
+  <w:style w:type="character" w:styleId="af0">
+    <w:name w:val="page number"/>
+    <w:basedOn w:val="a0"/>
+    <w:rsid w:val="008A6109"/>
+  </w:style>
+  <w:style w:type="paragraph" w:customStyle="1" w:styleId="Code">
+    <w:name w:val="Code"/>
+    <w:basedOn w:val="a"/>
+    <w:rsid w:val="008A6109"/>
+    <w:pPr>
+      <w:pBdr>
+        <w:top w:val="single" w:sz="4" w:space="1" w:color="auto"/>
+        <w:left w:val="single" w:sz="4" w:space="4" w:color="auto"/>
+        <w:bottom w:val="single" w:sz="4" w:space="1" w:color="auto"/>
+        <w:right w:val="single" w:sz="4" w:space="4" w:color="auto"/>
+      </w:pBdr>
+      <w:tabs>
+        <w:tab w:val="num" w:pos="792"/>
+        <w:tab w:val="left" w:pos="1134"/>
+        <w:tab w:val="left" w:pos="1418"/>
+        <w:tab w:val="left" w:pos="1701"/>
+        <w:tab w:val="left" w:pos="1985"/>
+        <w:tab w:val="left" w:pos="2268"/>
+      </w:tabs>
+      <w:bidi w:val="0"/>
+      <w:spacing w:after="0" w:line="240" w:lineRule="exact"/>
+      <w:ind w:left="792" w:right="792" w:hanging="432"/>
+    </w:pPr>
+    <w:rPr>
+      <w:rFonts w:ascii="Courier New" w:eastAsia="Times New Roman" w:hAnsi="Courier New" w:cs="Courier New"/>
+      <w:sz w:val="20"/>
+      <w:szCs w:val="20"/>
+    </w:rPr>
+  </w:style>
+  <w:style w:type="paragraph" w:styleId="TOC1">
+    <w:name w:val="toc 1"/>
+    <w:basedOn w:val="a"/>
+    <w:next w:val="a"/>
+    <w:autoRedefine/>
+    <w:uiPriority w:val="39"/>
+    <w:rsid w:val="00D317AA"/>
+    <w:pPr>
+      <w:tabs>
+        <w:tab w:val="right" w:leader="dot" w:pos="8296"/>
+      </w:tabs>
+      <w:spacing w:after="0" w:line="320" w:lineRule="exact"/>
+    </w:pPr>
+    <w:rPr>
+      <w:rFonts w:eastAsia="Times New Roman" w:cs="Arial"/>
+      <w:b/>
+      <w:bCs/>
+      <w:sz w:val="28"/>
+      <w:szCs w:val="28"/>
+      <w:lang w:eastAsia="he-IL"/>
+    </w:rPr>
+  </w:style>
+  <w:style w:type="paragraph" w:styleId="TOC2">
+    <w:name w:val="toc 2"/>
+    <w:basedOn w:val="a"/>
+    <w:next w:val="a"/>
+    <w:autoRedefine/>
+    <w:uiPriority w:val="39"/>
+    <w:rsid w:val="00174A92"/>
+    <w:pPr>
+      <w:spacing w:after="0" w:line="320" w:lineRule="exact"/>
+      <w:ind w:left="240"/>
+    </w:pPr>
+    <w:rPr>
+      <w:rFonts w:eastAsia="Times New Roman" w:cs="Arial"/>
+      <w:sz w:val="24"/>
+      <w:szCs w:val="24"/>
+      <w:lang w:eastAsia="he-IL"/>
+    </w:rPr>
+  </w:style>
+  <w:style w:type="paragraph" w:styleId="TOC3">
+    <w:name w:val="toc 3"/>
+    <w:basedOn w:val="a"/>
+    <w:next w:val="a"/>
+    <w:autoRedefine/>
+    <w:uiPriority w:val="39"/>
+    <w:rsid w:val="00174A92"/>
+    <w:pPr>
+      <w:spacing w:after="0" w:line="320" w:lineRule="exact"/>
+      <w:ind w:left="480"/>
+    </w:pPr>
+    <w:rPr>
+      <w:rFonts w:eastAsia="Times New Roman" w:cs="Arial"/>
+      <w:sz w:val="20"/>
+      <w:szCs w:val="20"/>
+      <w:lang w:eastAsia="he-IL"/>
+    </w:rPr>
+  </w:style>
+  <w:style w:type="paragraph" w:styleId="af1">
+    <w:name w:val="Body Text"/>
+    <w:basedOn w:val="a"/>
+    <w:link w:val="af2"/>
+    <w:rsid w:val="008A6109"/>
+    <w:pPr>
+      <w:bidi w:val="0"/>
+      <w:spacing w:after="0" w:line="320" w:lineRule="exact"/>
+    </w:pPr>
+    <w:rPr>
+      <w:rFonts w:ascii="Courier New" w:eastAsia="Times New Roman" w:hAnsi="Courier New" w:cs="Courier New"/>
+      <w:sz w:val="20"/>
+      <w:szCs w:val="20"/>
+    </w:rPr>
+  </w:style>
+  <w:style w:type="character" w:customStyle="1" w:styleId="af2">
+    <w:name w:val="גוף טקסט תו"/>
+    <w:basedOn w:val="a0"/>
+    <w:link w:val="af1"/>
+    <w:rsid w:val="008A6109"/>
+    <w:rPr>
+      <w:rFonts w:ascii="Courier New" w:eastAsia="Times New Roman" w:hAnsi="Courier New" w:cs="Courier New"/>
+      <w:sz w:val="20"/>
+      <w:szCs w:val="20"/>
+    </w:rPr>
+  </w:style>
+  <w:style w:type="paragraph" w:styleId="21">
+    <w:name w:val="Body Text 2"/>
+    <w:basedOn w:val="a"/>
+    <w:link w:val="22"/>
+    <w:rsid w:val="008A6109"/>
+    <w:pPr>
+      <w:bidi w:val="0"/>
+      <w:spacing w:after="0" w:line="320" w:lineRule="exact"/>
+    </w:pPr>
+    <w:rPr>
+      <w:rFonts w:ascii="Courier New" w:eastAsia="Times New Roman" w:hAnsi="Courier New" w:cs="Courier New"/>
+    </w:rPr>
+  </w:style>
+  <w:style w:type="character" w:customStyle="1" w:styleId="22">
+    <w:name w:val="גוף טקסט 2 תו"/>
+    <w:basedOn w:val="a0"/>
+    <w:link w:val="21"/>
+    <w:rsid w:val="008A6109"/>
+    <w:rPr>
+      <w:rFonts w:ascii="Courier New" w:eastAsia="Times New Roman" w:hAnsi="Courier New" w:cs="Courier New"/>
+    </w:rPr>
+  </w:style>
+  <w:style w:type="paragraph" w:styleId="TOC4">
+    <w:name w:val="toc 4"/>
+    <w:basedOn w:val="a"/>
+    <w:next w:val="a"/>
+    <w:autoRedefine/>
+    <w:uiPriority w:val="39"/>
+    <w:rsid w:val="008A6109"/>
+    <w:pPr>
+      <w:spacing w:after="0" w:line="320" w:lineRule="exact"/>
+      <w:ind w:left="720"/>
+    </w:pPr>
+    <w:rPr>
+      <w:rFonts w:ascii="Arial" w:eastAsia="Times New Roman" w:hAnsi="Arial" w:cs="Arial"/>
+      <w:sz w:val="24"/>
+      <w:szCs w:val="24"/>
+      <w:lang w:eastAsia="he-IL"/>
+    </w:rPr>
+  </w:style>
+  <w:style w:type="paragraph" w:styleId="TOC5">
+    <w:name w:val="toc 5"/>
+    <w:basedOn w:val="a"/>
+    <w:next w:val="a"/>
+    <w:autoRedefine/>
+    <w:uiPriority w:val="39"/>
+    <w:rsid w:val="008A6109"/>
+    <w:pPr>
+      <w:spacing w:after="0" w:line="320" w:lineRule="exact"/>
+      <w:ind w:left="960"/>
+    </w:pPr>
+    <w:rPr>
+      <w:rFonts w:ascii="Arial" w:eastAsia="Times New Roman" w:hAnsi="Arial" w:cs="Arial"/>
+      <w:sz w:val="24"/>
+      <w:szCs w:val="24"/>
+      <w:lang w:eastAsia="he-IL"/>
+    </w:rPr>
+  </w:style>
+  <w:style w:type="paragraph" w:styleId="NormalWeb">
+    <w:name w:val="Normal (Web)"/>
+    <w:basedOn w:val="a"/>
+    <w:uiPriority w:val="99"/>
+    <w:rsid w:val="008A6109"/>
+    <w:pPr>
+      <w:bidi w:val="0"/>
+      <w:spacing w:before="100" w:beforeAutospacing="1" w:after="100" w:afterAutospacing="1" w:line="240" w:lineRule="auto"/>
+    </w:pPr>
+    <w:rPr>
+      <w:rFonts w:ascii="Times New Roman" w:eastAsia="Times New Roman" w:hAnsi="Times New Roman" w:cs="Times New Roman"/>
+      <w:sz w:val="24"/>
+      <w:szCs w:val="24"/>
+    </w:rPr>
+  </w:style>
+  <w:style w:type="paragraph" w:styleId="af3">
+    <w:name w:val="Document Map"/>
+    <w:basedOn w:val="a"/>
+    <w:link w:val="af4"/>
+    <w:uiPriority w:val="99"/>
+    <w:semiHidden/>
+    <w:unhideWhenUsed/>
+    <w:rsid w:val="00192FC8"/>
+    <w:pPr>
+      <w:spacing w:after="0" w:line="240" w:lineRule="auto"/>
+    </w:pPr>
+    <w:rPr>
+      <w:rFonts w:ascii="Tahoma" w:hAnsi="Tahoma" w:cs="Tahoma"/>
+      <w:sz w:val="16"/>
+      <w:szCs w:val="16"/>
+    </w:rPr>
+  </w:style>
+  <w:style w:type="character" w:customStyle="1" w:styleId="af4">
+    <w:name w:val="מפת מסמך תו"/>
+    <w:basedOn w:val="a0"/>
+    <w:link w:val="af3"/>
+    <w:uiPriority w:val="99"/>
+    <w:semiHidden/>
+    <w:rsid w:val="00192FC8"/>
+    <w:rPr>
+      <w:rFonts w:ascii="Tahoma" w:hAnsi="Tahoma" w:cs="Tahoma"/>
+      <w:sz w:val="16"/>
+      <w:szCs w:val="16"/>
+    </w:rPr>
+  </w:style>
+  <w:style w:type="paragraph" w:styleId="TOC9">
+    <w:name w:val="toc 9"/>
+    <w:basedOn w:val="a"/>
+    <w:next w:val="a"/>
+    <w:autoRedefine/>
+    <w:uiPriority w:val="39"/>
+    <w:unhideWhenUsed/>
+    <w:rsid w:val="00990399"/>
+    <w:pPr>
+      <w:spacing w:after="100"/>
+      <w:ind w:left="1760"/>
+    </w:pPr>
+  </w:style>
+  <w:style w:type="paragraph" w:styleId="HTML">
+    <w:name w:val="HTML Preformatted"/>
+    <w:basedOn w:val="a"/>
+    <w:link w:val="HTML0"/>
+    <w:uiPriority w:val="99"/>
+    <w:unhideWhenUsed/>
+    <w:rsid w:val="000B2922"/>
+    <w:pPr>
+      <w:tabs>
+        <w:tab w:val="left" w:pos="916"/>
+        <w:tab w:val="left" w:pos="1832"/>
+        <w:tab w:val="left" w:pos="2748"/>
+        <w:tab w:val="left" w:pos="3664"/>
+        <w:tab w:val="left" w:pos="4580"/>
+        <w:tab w:val="left" w:pos="5496"/>
+        <w:tab w:val="left" w:pos="6412"/>
+        <w:tab w:val="left" w:pos="7328"/>
+        <w:tab w:val="left" w:pos="8244"/>
+        <w:tab w:val="left" w:pos="9160"/>
+        <w:tab w:val="left" w:pos="10076"/>
+        <w:tab w:val="left" w:pos="10992"/>
+        <w:tab w:val="left" w:pos="11908"/>
+        <w:tab w:val="left" w:pos="12824"/>
+        <w:tab w:val="left" w:pos="13740"/>
+        <w:tab w:val="left" w:pos="14656"/>
+      </w:tabs>
+      <w:bidi w:val="0"/>
+      <w:spacing w:after="0" w:line="240" w:lineRule="auto"/>
+    </w:pPr>
+    <w:rPr>
+      <w:rFonts w:ascii="Courier New" w:eastAsia="Times New Roman" w:hAnsi="Courier New" w:cs="Courier New"/>
+      <w:sz w:val="20"/>
+      <w:szCs w:val="20"/>
+    </w:rPr>
+  </w:style>
+  <w:style w:type="character" w:customStyle="1" w:styleId="HTML0">
+    <w:name w:val="HTML מעוצב מראש תו"/>
+    <w:basedOn w:val="a0"/>
+    <w:link w:val="HTML"/>
+    <w:uiPriority w:val="99"/>
+    <w:semiHidden/>
+    <w:rsid w:val="000B2922"/>
+    <w:rPr>
+      <w:rFonts w:ascii="Courier New" w:eastAsia="Times New Roman" w:hAnsi="Courier New" w:cs="Courier New"/>
+      <w:sz w:val="20"/>
+      <w:szCs w:val="20"/>
+    </w:rPr>
+  </w:style>
+  <w:style w:type="paragraph" w:styleId="TOC6">
+    <w:name w:val="toc 6"/>
+    <w:basedOn w:val="a"/>
+    <w:next w:val="a"/>
+    <w:autoRedefine/>
+    <w:uiPriority w:val="39"/>
+    <w:unhideWhenUsed/>
+    <w:rsid w:val="00174A92"/>
+    <w:pPr>
+      <w:spacing w:after="100"/>
+      <w:ind w:left="1100"/>
+    </w:pPr>
+    <w:rPr>
+      <w:rFonts w:eastAsiaTheme="minorEastAsia"/>
+    </w:rPr>
+  </w:style>
+  <w:style w:type="paragraph" w:styleId="TOC7">
+    <w:name w:val="toc 7"/>
+    <w:basedOn w:val="a"/>
+    <w:next w:val="a"/>
+    <w:autoRedefine/>
+    <w:uiPriority w:val="39"/>
+    <w:unhideWhenUsed/>
+    <w:rsid w:val="00174A92"/>
+    <w:pPr>
+      <w:spacing w:after="100"/>
+      <w:ind w:left="1320"/>
+    </w:pPr>
+    <w:rPr>
+      <w:rFonts w:eastAsiaTheme="minorEastAsia"/>
+    </w:rPr>
+  </w:style>
+  <w:style w:type="paragraph" w:styleId="TOC8">
+    <w:name w:val="toc 8"/>
+    <w:basedOn w:val="a"/>
+    <w:next w:val="a"/>
+    <w:autoRedefine/>
+    <w:uiPriority w:val="39"/>
+    <w:unhideWhenUsed/>
+    <w:rsid w:val="00174A92"/>
+    <w:pPr>
+      <w:spacing w:after="100"/>
+      <w:ind w:left="1540"/>
+    </w:pPr>
+    <w:rPr>
+      <w:rFonts w:eastAsiaTheme="minorEastAsia"/>
+    </w:rPr>
+  </w:style>
+  <w:style w:type="character" w:customStyle="1" w:styleId="toctoggle">
+    <w:name w:val="toctoggle"/>
+    <w:basedOn w:val="a0"/>
+    <w:rsid w:val="00C80094"/>
+  </w:style>
+  <w:style w:type="character" w:customStyle="1" w:styleId="tocnumber2">
+    <w:name w:val="tocnumber2"/>
+    <w:basedOn w:val="a0"/>
+    <w:rsid w:val="00C80094"/>
+  </w:style>
+  <w:style w:type="character" w:customStyle="1" w:styleId="toctext">
+    <w:name w:val="toctext"/>
+    <w:basedOn w:val="a0"/>
+    <w:rsid w:val="00C80094"/>
+  </w:style>
+  <w:style w:type="paragraph" w:customStyle="1" w:styleId="08-">
+    <w:name w:val="08 - אופציה למצגת"/>
+    <w:basedOn w:val="a"/>
+    <w:next w:val="a"/>
+    <w:autoRedefine/>
+    <w:qFormat/>
+    <w:rsid w:val="003D6884"/>
+    <w:rPr>
+      <w:i/>
+      <w:iCs/>
+      <w:color w:val="A6A6A6" w:themeColor="background1" w:themeShade="A6"/>
+    </w:rPr>
+  </w:style>
+  <w:style w:type="paragraph" w:customStyle="1" w:styleId="07-">
+    <w:name w:val="07 - טקסט לתמונה"/>
+    <w:basedOn w:val="a"/>
+    <w:next w:val="a"/>
+    <w:qFormat/>
+    <w:rsid w:val="003D5B01"/>
+    <w:pPr>
+      <w:ind w:left="964" w:hanging="851"/>
+    </w:pPr>
+    <w:rPr>
+      <w:i/>
+      <w:iCs/>
+      <w:sz w:val="16"/>
+      <w:szCs w:val="16"/>
+    </w:rPr>
+  </w:style>
+  <w:style w:type="character" w:styleId="FollowedHyperlink">
+    <w:name w:val="FollowedHyperlink"/>
+    <w:basedOn w:val="a0"/>
+    <w:uiPriority w:val="99"/>
+    <w:semiHidden/>
+    <w:unhideWhenUsed/>
+    <w:rsid w:val="00A82B2D"/>
+    <w:rPr>
+      <w:color w:val="800080" w:themeColor="followedHyperlink"/>
+      <w:u w:val="single"/>
+    </w:rPr>
+  </w:style>
+  <w:style w:type="paragraph" w:customStyle="1" w:styleId="06-">
+    <w:name w:val="06 - תמונה"/>
+    <w:basedOn w:val="a"/>
+    <w:next w:val="07-"/>
+    <w:link w:val="06-0"/>
+    <w:qFormat/>
+    <w:rsid w:val="00695A4F"/>
+    <w:pPr>
+      <w:spacing w:after="0"/>
+      <w:ind w:left="-199"/>
+    </w:pPr>
+    <w:rPr>
+      <w:noProof/>
+    </w:rPr>
+  </w:style>
+  <w:style w:type="paragraph" w:customStyle="1" w:styleId="05-">
+    <w:name w:val="05 - רגיל לפני תמונה"/>
+    <w:basedOn w:val="a"/>
+    <w:next w:val="06-"/>
+    <w:link w:val="05-0"/>
+    <w:qFormat/>
+    <w:rsid w:val="00695A4F"/>
+    <w:pPr>
+      <w:spacing w:after="0"/>
+    </w:pPr>
+  </w:style>
+  <w:style w:type="character" w:customStyle="1" w:styleId="06-0">
+    <w:name w:val="06 - תמונה תו"/>
+    <w:basedOn w:val="a0"/>
+    <w:link w:val="06-"/>
+    <w:rsid w:val="00695A4F"/>
+    <w:rPr>
+      <w:noProof/>
+    </w:rPr>
+  </w:style>
+  <w:style w:type="character" w:customStyle="1" w:styleId="05-0">
+    <w:name w:val="05 - רגיל לפני תמונה תו"/>
+    <w:basedOn w:val="a0"/>
+    <w:link w:val="05-"/>
+    <w:rsid w:val="00695A4F"/>
+  </w:style>
+  <w:style w:type="paragraph" w:styleId="af5">
+    <w:name w:val="annotation subject"/>
+    <w:basedOn w:val="aa"/>
+    <w:next w:val="aa"/>
+    <w:link w:val="af6"/>
+    <w:uiPriority w:val="99"/>
+    <w:semiHidden/>
+    <w:unhideWhenUsed/>
+    <w:rsid w:val="001D7398"/>
+    <w:pPr>
+      <w:spacing w:after="120" w:line="240" w:lineRule="auto"/>
+    </w:pPr>
+    <w:rPr>
+      <w:rFonts w:asciiTheme="minorHAnsi" w:eastAsiaTheme="minorHAnsi" w:hAnsiTheme="minorHAnsi" w:cstheme="minorBidi"/>
+      <w:b/>
+      <w:bCs/>
+      <w:lang w:eastAsia="en-US"/>
+    </w:rPr>
+  </w:style>
+  <w:style w:type="character" w:customStyle="1" w:styleId="af6">
+    <w:name w:val="נושא הערה תו"/>
+    <w:basedOn w:val="ab"/>
+    <w:link w:val="af5"/>
+    <w:uiPriority w:val="99"/>
+    <w:semiHidden/>
+    <w:rsid w:val="001D7398"/>
+    <w:rPr>
+      <w:rFonts w:ascii="Arial" w:eastAsia="Times New Roman" w:hAnsi="Arial" w:cs="Arial"/>
+      <w:b/>
+      <w:bCs/>
+      <w:sz w:val="20"/>
+      <w:szCs w:val="20"/>
+      <w:lang w:eastAsia="he-IL"/>
+    </w:rPr>
+  </w:style>
+  <w:style w:type="table" w:styleId="af7">
+    <w:name w:val="Table Grid"/>
+    <w:basedOn w:val="a1"/>
+    <w:uiPriority w:val="59"/>
+    <w:rsid w:val="00DB250D"/>
+    <w:pPr>
+      <w:spacing w:after="0" w:line="240" w:lineRule="auto"/>
+    </w:pPr>
+    <w:tblPr>
+      <w:tblInd w:w="0" w:type="dxa"/>
+      <w:tblBorders>
+        <w:top w:val="single" w:sz="4" w:space="0" w:color="000000" w:themeColor="text1"/>
+        <w:left w:val="single" w:sz="4" w:space="0" w:color="000000" w:themeColor="text1"/>
+        <w:bottom w:val="single" w:sz="4" w:space="0" w:color="000000" w:themeColor="text1"/>
+        <w:right w:val="single" w:sz="4" w:space="0" w:color="000000" w:themeColor="text1"/>
+        <w:insideH w:val="single" w:sz="4" w:space="0" w:color="000000" w:themeColor="text1"/>
+        <w:insideV w:val="single" w:sz="4" w:space="0" w:color="000000" w:themeColor="text1"/>
+      </w:tblBorders>
+      <w:tblCellMar>
+        <w:top w:w="0" w:type="dxa"/>
+        <w:left w:w="108" w:type="dxa"/>
+        <w:bottom w:w="0" w:type="dxa"/>
+        <w:right w:w="108" w:type="dxa"/>
+      </w:tblCellMar>
     </w:tblPr>
   </w:style>
 </w:styles>
@@ -8153,7 +9102,7 @@
 </file>
 
 <file path=customXml/itemProps2.xml><?xml version="1.0" encoding="utf-8"?>
-<ds:datastoreItem xmlns:ds="http://schemas.openxmlformats.org/officeDocument/2006/customXml" ds:itemID="{B9F0DA3E-451D-4872-9474-6B42C5C0F863}">
+<ds:datastoreItem xmlns:ds="http://schemas.openxmlformats.org/officeDocument/2006/customXml" ds:itemID="{6C130F19-0A5F-475F-A738-07B77F81F49C}">
   <ds:schemaRefs>
     <ds:schemaRef ds:uri="http://schemas.openxmlformats.org/officeDocument/2006/bibliography"/>
   </ds:schemaRefs>

</xml_diff>